<commit_message>
feat:20200711课程内容 自定义分区器 Combiner 自定义OutputFormat
</commit_message>
<xml_diff>
--- a/doc/学习笔记.docx
+++ b/doc/学习笔记.docx
@@ -6,7 +6,7 @@
       <w:pPr>
         <w:pStyle w:val="2"/>
         <w:bidi w:val="0"/>
-        <w:outlineLvl w:val="0"/>
+        <w:outlineLvl w:val="9"/>
         <w:rPr>
           <w:rFonts w:hint="eastAsia"/>
           <w:lang w:val="en-US" w:eastAsia="zh-CN"/>
@@ -28,6 +28,7 @@
           <w:numId w:val="1"/>
         </w:numPr>
         <w:bidi w:val="0"/>
+        <w:outlineLvl w:val="9"/>
         <w:rPr>
           <w:rFonts w:hint="eastAsia"/>
           <w:lang w:val="en-US" w:eastAsia="zh-CN"/>
@@ -49,6 +50,7 @@
           <w:numId w:val="1"/>
         </w:numPr>
         <w:bidi w:val="0"/>
+        <w:outlineLvl w:val="9"/>
         <w:rPr>
           <w:rFonts w:hint="default"/>
           <w:lang w:val="en-US" w:eastAsia="zh-CN"/>
@@ -78,7 +80,7 @@
       <w:pPr>
         <w:pStyle w:val="2"/>
         <w:bidi w:val="0"/>
-        <w:outlineLvl w:val="0"/>
+        <w:outlineLvl w:val="9"/>
         <w:rPr>
           <w:rFonts w:hint="eastAsia"/>
           <w:lang w:val="en-US" w:eastAsia="zh-CN"/>
@@ -100,6 +102,7 @@
           <w:numId w:val="2"/>
         </w:numPr>
         <w:bidi w:val="0"/>
+        <w:outlineLvl w:val="9"/>
         <w:rPr>
           <w:rFonts w:hint="eastAsia"/>
           <w:lang w:val="en-US" w:eastAsia="zh-CN"/>
@@ -121,6 +124,7 @@
           <w:numId w:val="2"/>
         </w:numPr>
         <w:bidi w:val="0"/>
+        <w:outlineLvl w:val="9"/>
         <w:rPr>
           <w:rFonts w:hint="default"/>
           <w:lang w:val="en-US" w:eastAsia="zh-CN"/>
@@ -158,6 +162,7 @@
           <w:numId w:val="2"/>
         </w:numPr>
         <w:bidi w:val="0"/>
+        <w:outlineLvl w:val="9"/>
         <w:rPr>
           <w:rFonts w:hint="default"/>
           <w:lang w:val="en-US" w:eastAsia="zh-CN"/>
@@ -179,6 +184,7 @@
           <w:numId w:val="2"/>
         </w:numPr>
         <w:bidi w:val="0"/>
+        <w:outlineLvl w:val="9"/>
         <w:rPr>
           <w:rFonts w:hint="default"/>
           <w:lang w:val="en-US" w:eastAsia="zh-CN"/>
@@ -200,6 +206,7 @@
           <w:numId w:val="2"/>
         </w:numPr>
         <w:bidi w:val="0"/>
+        <w:outlineLvl w:val="9"/>
         <w:rPr>
           <w:rFonts w:hint="default"/>
           <w:lang w:val="en-US" w:eastAsia="zh-CN"/>
@@ -225,6 +232,7 @@
       <w:pPr>
         <w:pStyle w:val="2"/>
         <w:bidi w:val="0"/>
+        <w:outlineLvl w:val="9"/>
         <w:rPr>
           <w:rFonts w:hint="eastAsia"/>
           <w:lang w:val="en-US" w:eastAsia="zh-CN"/>
@@ -246,6 +254,7 @@
           <w:numId w:val="3"/>
         </w:numPr>
         <w:bidi w:val="0"/>
+        <w:outlineLvl w:val="9"/>
         <w:rPr>
           <w:rFonts w:hint="eastAsia"/>
           <w:lang w:val="en-US" w:eastAsia="zh-CN"/>
@@ -283,6 +292,7 @@
           <w:numId w:val="3"/>
         </w:numPr>
         <w:bidi w:val="0"/>
+        <w:outlineLvl w:val="9"/>
         <w:rPr>
           <w:rFonts w:hint="default"/>
           <w:lang w:val="en-US" w:eastAsia="zh-CN"/>
@@ -304,6 +314,7 @@
           <w:numId w:val="3"/>
         </w:numPr>
         <w:bidi w:val="0"/>
+        <w:outlineLvl w:val="9"/>
         <w:rPr>
           <w:rFonts w:hint="default"/>
           <w:lang w:val="en-US" w:eastAsia="zh-CN"/>
@@ -325,6 +336,7 @@
           <w:numId w:val="3"/>
         </w:numPr>
         <w:bidi w:val="0"/>
+        <w:outlineLvl w:val="9"/>
         <w:rPr>
           <w:rFonts w:hint="eastAsia"/>
           <w:lang w:val="en-US" w:eastAsia="zh-CN"/>
@@ -337,8 +349,6 @@
         </w:rPr>
         <w:t>getSplits()</w:t>
       </w:r>
-      <w:bookmarkStart w:id="0" w:name="_GoBack"/>
-      <w:bookmarkEnd w:id="0"/>
     </w:p>
     <w:p>
       <w:pPr>
@@ -348,6 +358,7 @@
           <w:numId w:val="3"/>
         </w:numPr>
         <w:bidi w:val="0"/>
+        <w:outlineLvl w:val="9"/>
         <w:rPr>
           <w:rFonts w:hint="default"/>
           <w:lang w:val="en-US" w:eastAsia="zh-CN"/>
@@ -369,6 +380,7 @@
           <w:numId w:val="3"/>
         </w:numPr>
         <w:bidi w:val="0"/>
+        <w:outlineLvl w:val="9"/>
         <w:rPr>
           <w:rFonts w:hint="default"/>
           <w:lang w:val="en-US" w:eastAsia="zh-CN"/>
@@ -390,6 +402,7 @@
           <w:numId w:val="3"/>
         </w:numPr>
         <w:bidi w:val="0"/>
+        <w:outlineLvl w:val="9"/>
         <w:rPr>
           <w:rFonts w:hint="default"/>
           <w:lang w:val="en-US" w:eastAsia="zh-CN"/>
@@ -411,6 +424,7 @@
           <w:numId w:val="3"/>
         </w:numPr>
         <w:bidi w:val="0"/>
+        <w:outlineLvl w:val="9"/>
         <w:rPr>
           <w:rFonts w:hint="default"/>
           <w:lang w:val="en-US" w:eastAsia="zh-CN"/>
@@ -428,7 +442,7 @@
       <w:pPr>
         <w:bidi w:val="0"/>
         <w:rPr>
-          <w:rFonts w:hint="default"/>
+          <w:rFonts w:hint="eastAsia"/>
           <w:lang w:val="en-US" w:eastAsia="zh-CN"/>
         </w:rPr>
       </w:pPr>
@@ -438,6 +452,249 @@
           <w:lang w:val="en-US" w:eastAsia="zh-CN"/>
         </w:rPr>
         <w:t>Debug源码找到Hadoop在LocalFileSystem中的blockSize为32M的源码</w:t>
+      </w:r>
+    </w:p>
+    <w:p>
+      <w:pPr>
+        <w:bidi w:val="0"/>
+        <w:rPr>
+          <w:rFonts w:hint="eastAsia"/>
+          <w:lang w:val="en-US" w:eastAsia="zh-CN"/>
+        </w:rPr>
+      </w:pPr>
+    </w:p>
+    <w:p>
+      <w:pPr>
+        <w:pStyle w:val="2"/>
+        <w:bidi w:val="0"/>
+        <w:outlineLvl w:val="9"/>
+        <w:rPr>
+          <w:rFonts w:hint="eastAsia"/>
+          <w:lang w:val="en-US" w:eastAsia="zh-CN"/>
+        </w:rPr>
+      </w:pPr>
+      <w:r>
+        <w:rPr>
+          <w:rFonts w:hint="eastAsia"/>
+          <w:lang w:val="en-US" w:eastAsia="zh-CN"/>
+        </w:rPr>
+        <w:t>20200711第5课</w:t>
+      </w:r>
+    </w:p>
+    <w:p>
+      <w:pPr>
+        <w:bidi w:val="0"/>
+        <w:rPr>
+          <w:rFonts w:hint="default"/>
+          <w:lang w:val="en-US" w:eastAsia="zh-CN"/>
+        </w:rPr>
+      </w:pPr>
+    </w:p>
+    <w:p>
+      <w:pPr>
+        <w:pStyle w:val="3"/>
+        <w:numPr>
+          <w:ilvl w:val="0"/>
+          <w:numId w:val="4"/>
+        </w:numPr>
+        <w:bidi w:val="0"/>
+        <w:outlineLvl w:val="9"/>
+        <w:rPr>
+          <w:rFonts w:hint="eastAsia"/>
+          <w:lang w:val="en-US" w:eastAsia="zh-CN"/>
+        </w:rPr>
+      </w:pPr>
+      <w:r>
+        <w:rPr>
+          <w:rFonts w:hint="eastAsia"/>
+          <w:lang w:val="en-US" w:eastAsia="zh-CN"/>
+        </w:rPr>
+        <w:t>NLineInputFormat(不常用)</w:t>
+      </w:r>
+    </w:p>
+    <w:p>
+      <w:pPr>
+        <w:pStyle w:val="3"/>
+        <w:numPr>
+          <w:ilvl w:val="0"/>
+          <w:numId w:val="4"/>
+        </w:numPr>
+        <w:bidi w:val="0"/>
+        <w:outlineLvl w:val="9"/>
+        <w:rPr>
+          <w:rFonts w:hint="eastAsia"/>
+          <w:lang w:val="en-US" w:eastAsia="zh-CN"/>
+        </w:rPr>
+      </w:pPr>
+      <w:r>
+        <w:rPr>
+          <w:rFonts w:hint="eastAsia"/>
+          <w:lang w:val="en-US" w:eastAsia="zh-CN"/>
+        </w:rPr>
+        <w:t>DBInputFormat</w:t>
+      </w:r>
+    </w:p>
+    <w:p>
+      <w:pPr>
+        <w:pStyle w:val="3"/>
+        <w:numPr>
+          <w:ilvl w:val="0"/>
+          <w:numId w:val="4"/>
+        </w:numPr>
+        <w:bidi w:val="0"/>
+        <w:outlineLvl w:val="9"/>
+        <w:rPr>
+          <w:rFonts w:hint="eastAsia"/>
+          <w:lang w:val="en-US" w:eastAsia="zh-CN"/>
+        </w:rPr>
+      </w:pPr>
+      <w:r>
+        <w:rPr>
+          <w:rFonts w:hint="eastAsia"/>
+          <w:lang w:val="en-US" w:eastAsia="zh-CN"/>
+        </w:rPr>
+        <w:t>自定义Partitioner</w:t>
+      </w:r>
+    </w:p>
+    <w:p>
+      <w:pPr>
+        <w:pStyle w:val="3"/>
+        <w:numPr>
+          <w:ilvl w:val="0"/>
+          <w:numId w:val="4"/>
+        </w:numPr>
+        <w:bidi w:val="0"/>
+        <w:outlineLvl w:val="9"/>
+        <w:rPr>
+          <w:rFonts w:hint="eastAsia"/>
+          <w:lang w:val="en-US" w:eastAsia="zh-CN"/>
+        </w:rPr>
+      </w:pPr>
+      <w:r>
+        <w:rPr>
+          <w:rFonts w:hint="eastAsia"/>
+          <w:lang w:val="en-US" w:eastAsia="zh-CN"/>
+        </w:rPr>
+        <w:t>Combiner</w:t>
+      </w:r>
+    </w:p>
+    <w:p>
+      <w:pPr>
+        <w:pStyle w:val="3"/>
+        <w:numPr>
+          <w:ilvl w:val="0"/>
+          <w:numId w:val="4"/>
+        </w:numPr>
+        <w:bidi w:val="0"/>
+        <w:outlineLvl w:val="9"/>
+        <w:rPr>
+          <w:rFonts w:hint="eastAsia"/>
+          <w:lang w:val="en-US" w:eastAsia="zh-CN"/>
+        </w:rPr>
+      </w:pPr>
+      <w:r>
+        <w:rPr>
+          <w:rFonts w:hint="eastAsia"/>
+          <w:lang w:val="en-US" w:eastAsia="zh-CN"/>
+        </w:rPr>
+        <w:t>自定义OutputFormat</w:t>
+      </w:r>
+    </w:p>
+    <w:p>
+      <w:pPr>
+        <w:pStyle w:val="3"/>
+        <w:numPr>
+          <w:ilvl w:val="0"/>
+          <w:numId w:val="4"/>
+        </w:numPr>
+        <w:bidi w:val="0"/>
+        <w:outlineLvl w:val="9"/>
+        <w:rPr>
+          <w:rFonts w:hint="default"/>
+          <w:lang w:val="en-US" w:eastAsia="zh-CN"/>
+        </w:rPr>
+      </w:pPr>
+      <w:r>
+        <w:rPr>
+          <w:rFonts w:hint="eastAsia"/>
+          <w:lang w:val="en-US" w:eastAsia="zh-CN"/>
+        </w:rPr>
+        <w:t>作业</w:t>
+      </w:r>
+    </w:p>
+    <w:p>
+      <w:pPr>
+        <w:numPr>
+          <w:numId w:val="0"/>
+        </w:numPr>
+        <w:bidi w:val="0"/>
+        <w:rPr>
+          <w:rFonts w:hint="eastAsia"/>
+          <w:lang w:val="en-US" w:eastAsia="zh-CN"/>
+        </w:rPr>
+      </w:pPr>
+      <w:r>
+        <w:rPr>
+          <w:rFonts w:hint="eastAsia"/>
+          <w:lang w:val="en-US" w:eastAsia="zh-CN"/>
+        </w:rPr>
+        <w:t>将MR读取MySQL的代码在服务器上跑起来，这里的MySQL驱动包是需要通过</w:t>
+      </w:r>
+      <w:r>
+        <w:rPr>
+          <w:rStyle w:val="6"/>
+          <w:rFonts w:ascii="Segoe UI" w:hAnsi="Segoe UI" w:eastAsia="Segoe UI" w:cs="Segoe UI"/>
+          <w:b/>
+          <w:i w:val="0"/>
+          <w:caps w:val="0"/>
+          <w:color w:val="24292E"/>
+          <w:spacing w:val="0"/>
+          <w:sz w:val="24"/>
+          <w:szCs w:val="24"/>
+          <w:shd w:val="clear" w:fill="FFFFFF"/>
+        </w:rPr>
+        <w:t>-libjars</w:t>
+      </w:r>
+      <w:r>
+        <w:rPr>
+          <w:rFonts w:hint="eastAsia"/>
+          <w:lang w:val="en-US" w:eastAsia="zh-CN"/>
+        </w:rPr>
+        <w:t>传入的</w:t>
+      </w:r>
+    </w:p>
+    <w:p>
+      <w:pPr>
+        <w:bidi w:val="0"/>
+        <w:rPr>
+          <w:rFonts w:hint="eastAsia"/>
+          <w:lang w:val="en-US" w:eastAsia="zh-CN"/>
+        </w:rPr>
+      </w:pPr>
+      <w:bookmarkStart w:id="0" w:name="_GoBack"/>
+      <w:r>
+        <w:rPr>
+          <w:rFonts w:hint="eastAsia"/>
+          <w:lang w:val="en-US" w:eastAsia="zh-CN"/>
+        </w:rPr>
+        <w:t>具体查看：</w:t>
+      </w:r>
+    </w:p>
+    <w:bookmarkEnd w:id="0"/>
+    <w:p>
+      <w:pPr>
+        <w:bidi w:val="0"/>
+        <w:rPr>
+          <w:rFonts w:hint="default"/>
+          <w:lang w:val="en-US" w:eastAsia="zh-CN"/>
+        </w:rPr>
+      </w:pPr>
+      <w:r>
+        <w:rPr>
+          <w:rFonts w:hint="eastAsia"/>
+          <w:lang w:val="en-US" w:eastAsia="zh-CN"/>
+        </w:rPr>
+        <w:t>https://github.com/apache/hadoop/blob/a89ca56a1b0eb949f56e7c6c5c25fdf87914a02f/hadoop-common-project/hadoop-common/src/main/java/org/apache/hadoop/util/GenericOptionsParser.java</w:t>
       </w:r>
     </w:p>
     <w:sectPr>
@@ -573,6 +830,22 @@
     </w:lvl>
   </w:abstractNum>
   <w:abstractNum w:abstractNumId="1">
+    <w:nsid w:val="BCCB1807"/>
+    <w:multiLevelType w:val="singleLevel"/>
+    <w:tmpl w:val="BCCB1807"/>
+    <w:lvl w:ilvl="0" w:tentative="0">
+      <w:start w:val="1"/>
+      <w:numFmt w:val="decimal"/>
+      <w:lvlText w:val="%1."/>
+      <w:lvlJc w:val="left"/>
+      <w:pPr>
+        <w:tabs>
+          <w:tab w:val="left" w:pos="312"/>
+        </w:tabs>
+      </w:pPr>
+    </w:lvl>
+  </w:abstractNum>
+  <w:abstractNum w:abstractNumId="2">
     <w:nsid w:val="0FFF3F9C"/>
     <w:multiLevelType w:val="singleLevel"/>
     <w:tmpl w:val="0FFF3F9C"/>
@@ -588,7 +861,7 @@
       </w:pPr>
     </w:lvl>
   </w:abstractNum>
-  <w:abstractNum w:abstractNumId="2">
+  <w:abstractNum w:abstractNumId="3">
     <w:nsid w:val="26A877FE"/>
     <w:multiLevelType w:val="singleLevel"/>
     <w:tmpl w:val="26A877FE"/>
@@ -605,13 +878,16 @@
     </w:lvl>
   </w:abstractNum>
   <w:num w:numId="1">
-    <w:abstractNumId w:val="1"/>
+    <w:abstractNumId w:val="2"/>
   </w:num>
   <w:num w:numId="2">
-    <w:abstractNumId w:val="2"/>
+    <w:abstractNumId w:val="3"/>
   </w:num>
   <w:num w:numId="3">
     <w:abstractNumId w:val="0"/>
+  </w:num>
+  <w:num w:numId="4">
+    <w:abstractNumId w:val="1"/>
   </w:num>
 </w:numbering>
 </file>
@@ -952,7 +1228,7 @@
     <w:qFormat/>
     <w:uiPriority w:val="0"/>
   </w:style>
-  <w:style w:type="table" w:default="1" w:styleId="6">
+  <w:style w:type="table" w:default="1" w:styleId="7">
     <w:name w:val="Normal Table"/>
     <w:semiHidden/>
     <w:qFormat/>
@@ -966,6 +1242,15 @@
         <w:right w:w="108" w:type="dxa"/>
       </w:tblCellMar>
     </w:tblPr>
+  </w:style>
+  <w:style w:type="character" w:styleId="6">
+    <w:name w:val="Strong"/>
+    <w:basedOn w:val="5"/>
+    <w:qFormat/>
+    <w:uiPriority w:val="0"/>
+    <w:rPr>
+      <w:b/>
+    </w:rPr>
   </w:style>
 </w:styles>
 </file>

</xml_diff>

<commit_message>
feat:20200712课程内容 MR排序 ReduceJoin  MapJoin 分组TopN
</commit_message>
<xml_diff>
--- a/doc/学习笔记.docx
+++ b/doc/学习笔记.docx
@@ -6,7 +6,7 @@
       <w:pPr>
         <w:pStyle w:val="2"/>
         <w:bidi w:val="0"/>
-        <w:outlineLvl w:val="9"/>
+        <w:outlineLvl w:val="0"/>
         <w:rPr>
           <w:rFonts w:hint="eastAsia"/>
           <w:lang w:val="en-US" w:eastAsia="zh-CN"/>
@@ -28,7 +28,7 @@
           <w:numId w:val="1"/>
         </w:numPr>
         <w:bidi w:val="0"/>
-        <w:outlineLvl w:val="9"/>
+        <w:outlineLvl w:val="0"/>
         <w:rPr>
           <w:rFonts w:hint="eastAsia"/>
           <w:lang w:val="en-US" w:eastAsia="zh-CN"/>
@@ -50,7 +50,7 @@
           <w:numId w:val="1"/>
         </w:numPr>
         <w:bidi w:val="0"/>
-        <w:outlineLvl w:val="9"/>
+        <w:outlineLvl w:val="0"/>
         <w:rPr>
           <w:rFonts w:hint="default"/>
           <w:lang w:val="en-US" w:eastAsia="zh-CN"/>
@@ -80,7 +80,7 @@
       <w:pPr>
         <w:pStyle w:val="2"/>
         <w:bidi w:val="0"/>
-        <w:outlineLvl w:val="9"/>
+        <w:outlineLvl w:val="0"/>
         <w:rPr>
           <w:rFonts w:hint="eastAsia"/>
           <w:lang w:val="en-US" w:eastAsia="zh-CN"/>
@@ -102,7 +102,7 @@
           <w:numId w:val="2"/>
         </w:numPr>
         <w:bidi w:val="0"/>
-        <w:outlineLvl w:val="9"/>
+        <w:outlineLvl w:val="0"/>
         <w:rPr>
           <w:rFonts w:hint="eastAsia"/>
           <w:lang w:val="en-US" w:eastAsia="zh-CN"/>
@@ -124,7 +124,7 @@
           <w:numId w:val="2"/>
         </w:numPr>
         <w:bidi w:val="0"/>
-        <w:outlineLvl w:val="9"/>
+        <w:outlineLvl w:val="0"/>
         <w:rPr>
           <w:rFonts w:hint="default"/>
           <w:lang w:val="en-US" w:eastAsia="zh-CN"/>
@@ -162,7 +162,7 @@
           <w:numId w:val="2"/>
         </w:numPr>
         <w:bidi w:val="0"/>
-        <w:outlineLvl w:val="9"/>
+        <w:outlineLvl w:val="0"/>
         <w:rPr>
           <w:rFonts w:hint="default"/>
           <w:lang w:val="en-US" w:eastAsia="zh-CN"/>
@@ -184,7 +184,7 @@
           <w:numId w:val="2"/>
         </w:numPr>
         <w:bidi w:val="0"/>
-        <w:outlineLvl w:val="9"/>
+        <w:outlineLvl w:val="0"/>
         <w:rPr>
           <w:rFonts w:hint="default"/>
           <w:lang w:val="en-US" w:eastAsia="zh-CN"/>
@@ -206,7 +206,7 @@
           <w:numId w:val="2"/>
         </w:numPr>
         <w:bidi w:val="0"/>
-        <w:outlineLvl w:val="9"/>
+        <w:outlineLvl w:val="0"/>
         <w:rPr>
           <w:rFonts w:hint="default"/>
           <w:lang w:val="en-US" w:eastAsia="zh-CN"/>
@@ -232,7 +232,7 @@
       <w:pPr>
         <w:pStyle w:val="2"/>
         <w:bidi w:val="0"/>
-        <w:outlineLvl w:val="9"/>
+        <w:outlineLvl w:val="0"/>
         <w:rPr>
           <w:rFonts w:hint="eastAsia"/>
           <w:lang w:val="en-US" w:eastAsia="zh-CN"/>
@@ -254,7 +254,7 @@
           <w:numId w:val="3"/>
         </w:numPr>
         <w:bidi w:val="0"/>
-        <w:outlineLvl w:val="9"/>
+        <w:outlineLvl w:val="0"/>
         <w:rPr>
           <w:rFonts w:hint="eastAsia"/>
           <w:lang w:val="en-US" w:eastAsia="zh-CN"/>
@@ -292,7 +292,7 @@
           <w:numId w:val="3"/>
         </w:numPr>
         <w:bidi w:val="0"/>
-        <w:outlineLvl w:val="9"/>
+        <w:outlineLvl w:val="0"/>
         <w:rPr>
           <w:rFonts w:hint="default"/>
           <w:lang w:val="en-US" w:eastAsia="zh-CN"/>
@@ -314,7 +314,7 @@
           <w:numId w:val="3"/>
         </w:numPr>
         <w:bidi w:val="0"/>
-        <w:outlineLvl w:val="9"/>
+        <w:outlineLvl w:val="0"/>
         <w:rPr>
           <w:rFonts w:hint="default"/>
           <w:lang w:val="en-US" w:eastAsia="zh-CN"/>
@@ -336,7 +336,7 @@
           <w:numId w:val="3"/>
         </w:numPr>
         <w:bidi w:val="0"/>
-        <w:outlineLvl w:val="9"/>
+        <w:outlineLvl w:val="1"/>
         <w:rPr>
           <w:rFonts w:hint="eastAsia"/>
           <w:lang w:val="en-US" w:eastAsia="zh-CN"/>
@@ -358,7 +358,7 @@
           <w:numId w:val="3"/>
         </w:numPr>
         <w:bidi w:val="0"/>
-        <w:outlineLvl w:val="9"/>
+        <w:outlineLvl w:val="1"/>
         <w:rPr>
           <w:rFonts w:hint="default"/>
           <w:lang w:val="en-US" w:eastAsia="zh-CN"/>
@@ -380,7 +380,7 @@
           <w:numId w:val="3"/>
         </w:numPr>
         <w:bidi w:val="0"/>
-        <w:outlineLvl w:val="9"/>
+        <w:outlineLvl w:val="0"/>
         <w:rPr>
           <w:rFonts w:hint="default"/>
           <w:lang w:val="en-US" w:eastAsia="zh-CN"/>
@@ -402,7 +402,7 @@
           <w:numId w:val="3"/>
         </w:numPr>
         <w:bidi w:val="0"/>
-        <w:outlineLvl w:val="9"/>
+        <w:outlineLvl w:val="0"/>
         <w:rPr>
           <w:rFonts w:hint="default"/>
           <w:lang w:val="en-US" w:eastAsia="zh-CN"/>
@@ -424,7 +424,7 @@
           <w:numId w:val="3"/>
         </w:numPr>
         <w:bidi w:val="0"/>
-        <w:outlineLvl w:val="9"/>
+        <w:outlineLvl w:val="0"/>
         <w:rPr>
           <w:rFonts w:hint="default"/>
           <w:lang w:val="en-US" w:eastAsia="zh-CN"/>
@@ -467,7 +467,7 @@
       <w:pPr>
         <w:pStyle w:val="2"/>
         <w:bidi w:val="0"/>
-        <w:outlineLvl w:val="9"/>
+        <w:outlineLvl w:val="0"/>
         <w:rPr>
           <w:rFonts w:hint="eastAsia"/>
           <w:lang w:val="en-US" w:eastAsia="zh-CN"/>
@@ -498,7 +498,7 @@
           <w:numId w:val="4"/>
         </w:numPr>
         <w:bidi w:val="0"/>
-        <w:outlineLvl w:val="9"/>
+        <w:outlineLvl w:val="0"/>
         <w:rPr>
           <w:rFonts w:hint="eastAsia"/>
           <w:lang w:val="en-US" w:eastAsia="zh-CN"/>
@@ -520,7 +520,7 @@
           <w:numId w:val="4"/>
         </w:numPr>
         <w:bidi w:val="0"/>
-        <w:outlineLvl w:val="9"/>
+        <w:outlineLvl w:val="0"/>
         <w:rPr>
           <w:rFonts w:hint="eastAsia"/>
           <w:lang w:val="en-US" w:eastAsia="zh-CN"/>
@@ -542,7 +542,7 @@
           <w:numId w:val="4"/>
         </w:numPr>
         <w:bidi w:val="0"/>
-        <w:outlineLvl w:val="9"/>
+        <w:outlineLvl w:val="0"/>
         <w:rPr>
           <w:rFonts w:hint="eastAsia"/>
           <w:lang w:val="en-US" w:eastAsia="zh-CN"/>
@@ -564,7 +564,7 @@
           <w:numId w:val="4"/>
         </w:numPr>
         <w:bidi w:val="0"/>
-        <w:outlineLvl w:val="9"/>
+        <w:outlineLvl w:val="0"/>
         <w:rPr>
           <w:rFonts w:hint="eastAsia"/>
           <w:lang w:val="en-US" w:eastAsia="zh-CN"/>
@@ -586,7 +586,7 @@
           <w:numId w:val="4"/>
         </w:numPr>
         <w:bidi w:val="0"/>
-        <w:outlineLvl w:val="9"/>
+        <w:outlineLvl w:val="0"/>
         <w:rPr>
           <w:rFonts w:hint="eastAsia"/>
           <w:lang w:val="en-US" w:eastAsia="zh-CN"/>
@@ -608,7 +608,7 @@
           <w:numId w:val="4"/>
         </w:numPr>
         <w:bidi w:val="0"/>
-        <w:outlineLvl w:val="9"/>
+        <w:outlineLvl w:val="0"/>
         <w:rPr>
           <w:rFonts w:hint="default"/>
           <w:lang w:val="en-US" w:eastAsia="zh-CN"/>
@@ -700,7 +700,7 @@
           <w:rFonts w:hint="eastAsia"/>
           <w:lang w:val="en-US" w:eastAsia="zh-CN"/>
         </w:rPr>
-        <w:instrText xml:space="preserve"> HYPERLINK "https://github.com/apache/hadoop/blob/a89ca56a1b0eb949f56e7c6c5c25fdf87914a02f/hadoop-common-project/hadoop-common/src/main/java/org/apache/hadoop/util/GenericOptionsParser.java" </w:instrText>
+        <w:instrText xml:space="preserve"> HYPERLINK "https://hadoop.apache.org/docs/stable/hadoop-mapreduce-client/hadoop-mapreduce-client-core/MapReduceTutorial.html" </w:instrText>
       </w:r>
       <w:r>
         <w:rPr>
@@ -715,7 +715,7 @@
           <w:rFonts w:hint="eastAsia"/>
           <w:lang w:val="en-US" w:eastAsia="zh-CN"/>
         </w:rPr>
-        <w:t>https://github.com/apache/hadoop/blob/a89ca56a1b0eb949f56e7c6c5c25fdf87914a02f/hadoop-common-project/hadoop-common/src/main/java/org/apache/hadoop/util/GenericOptionsParser.java</w:t>
+        <w:t>https://hadoop.apache.org/docs/stable/hadoop-mapreduce-client/hadoop-mapreduce-client-core/MapReduceTutorial.html</w:t>
       </w:r>
       <w:r>
         <w:rPr>
@@ -736,6 +736,7 @@
     </w:p>
     <w:p>
       <w:pPr>
+        <w:pStyle w:val="2"/>
         <w:bidi w:val="0"/>
         <w:rPr>
           <w:rFonts w:hint="eastAsia"/>
@@ -761,6 +762,7 @@
     </w:p>
     <w:p>
       <w:pPr>
+        <w:pStyle w:val="3"/>
         <w:numPr>
           <w:ilvl w:val="0"/>
           <w:numId w:val="5"/>
@@ -781,6 +783,7 @@
     </w:p>
     <w:p>
       <w:pPr>
+        <w:pStyle w:val="4"/>
         <w:numPr>
           <w:ilvl w:val="1"/>
           <w:numId w:val="5"/>
@@ -801,11 +804,7 @@
     </w:p>
     <w:p>
       <w:pPr>
-        <w:numPr>
-          <w:numId w:val="0"/>
-        </w:numPr>
-        <w:bidi w:val="0"/>
-        <w:ind w:leftChars="0"/>
+        <w:bidi w:val="0"/>
         <w:rPr>
           <w:rFonts w:hint="default"/>
           <w:lang w:val="en-US" w:eastAsia="zh-CN"/>
@@ -821,6 +820,7 @@
     </w:p>
     <w:p>
       <w:pPr>
+        <w:pStyle w:val="4"/>
         <w:numPr>
           <w:ilvl w:val="1"/>
           <w:numId w:val="5"/>
@@ -841,30 +841,208 @@
     </w:p>
     <w:p>
       <w:pPr>
+        <w:bidi w:val="0"/>
+        <w:rPr>
+          <w:rFonts w:hint="default"/>
+          <w:lang w:val="en-US" w:eastAsia="zh-CN"/>
+        </w:rPr>
+      </w:pPr>
+      <w:r>
+        <w:rPr>
+          <w:rFonts w:hint="eastAsia"/>
+          <w:lang w:val="en-US" w:eastAsia="zh-CN"/>
+        </w:rPr>
+        <w:t>保证每个reducer的输出是有序的; Hive中的sort by</w:t>
+      </w:r>
+    </w:p>
+    <w:p>
+      <w:pPr>
+        <w:pStyle w:val="4"/>
+        <w:numPr>
+          <w:ilvl w:val="1"/>
+          <w:numId w:val="5"/>
+        </w:numPr>
+        <w:bidi w:val="0"/>
+        <w:rPr>
+          <w:rFonts w:hint="default"/>
+          <w:lang w:val="en-US" w:eastAsia="zh-CN"/>
+        </w:rPr>
+      </w:pPr>
+      <w:r>
+        <w:rPr>
+          <w:rFonts w:hint="eastAsia"/>
+          <w:lang w:val="en-US" w:eastAsia="zh-CN"/>
+        </w:rPr>
+        <w:t>二次排序</w:t>
+      </w:r>
+    </w:p>
+    <w:p>
+      <w:pPr>
+        <w:pStyle w:val="3"/>
+        <w:numPr>
+          <w:ilvl w:val="0"/>
+          <w:numId w:val="5"/>
+        </w:numPr>
+        <w:bidi w:val="0"/>
+        <w:rPr>
+          <w:rFonts w:hint="default"/>
+          <w:lang w:val="en-US" w:eastAsia="zh-CN"/>
+        </w:rPr>
+      </w:pPr>
+      <w:r>
+        <w:rPr>
+          <w:rFonts w:hint="eastAsia"/>
+          <w:lang w:val="en-US" w:eastAsia="zh-CN"/>
+        </w:rPr>
+        <w:t>分组TopN问题</w:t>
+      </w:r>
+    </w:p>
+    <w:p>
+      <w:pPr>
+        <w:pStyle w:val="3"/>
+        <w:numPr>
+          <w:ilvl w:val="0"/>
+          <w:numId w:val="5"/>
+        </w:numPr>
+        <w:bidi w:val="0"/>
+        <w:rPr>
+          <w:rFonts w:hint="default"/>
+          <w:lang w:val="en-US" w:eastAsia="zh-CN"/>
+        </w:rPr>
+      </w:pPr>
+      <w:r>
+        <w:rPr>
+          <w:rFonts w:hint="eastAsia"/>
+          <w:lang w:val="en-US" w:eastAsia="zh-CN"/>
+        </w:rPr>
+        <w:t>Join（重点）</w:t>
+      </w:r>
+    </w:p>
+    <w:p>
+      <w:pPr>
+        <w:pStyle w:val="4"/>
+        <w:numPr>
+          <w:ilvl w:val="1"/>
+          <w:numId w:val="5"/>
+        </w:numPr>
+        <w:bidi w:val="0"/>
+        <w:rPr>
+          <w:rFonts w:hint="eastAsia"/>
+          <w:lang w:val="en-US" w:eastAsia="zh-CN"/>
+        </w:rPr>
+      </w:pPr>
+      <w:r>
+        <w:rPr>
+          <w:rFonts w:hint="eastAsia"/>
+          <w:lang w:val="en-US" w:eastAsia="zh-CN"/>
+        </w:rPr>
+        <w:t>Reduce Join/Shuffle Join</w:t>
+      </w:r>
+    </w:p>
+    <w:p>
+      <w:pPr>
+        <w:bidi w:val="0"/>
+        <w:rPr>
+          <w:rFonts w:hint="default"/>
+          <w:lang w:val="en-US" w:eastAsia="zh-CN"/>
+        </w:rPr>
+      </w:pPr>
+      <w:r>
+        <w:rPr>
+          <w:rFonts w:hint="eastAsia"/>
+          <w:lang w:val="en-US" w:eastAsia="zh-CN"/>
+        </w:rPr>
+        <w:t>以join条件作为map数据的key，不同来源的数据需要打上一个标签，经过shuffle，相同的key的数据会落入到同一个reduce中，我们的join操作就是在reduce端完成的</w:t>
+      </w:r>
+    </w:p>
+    <w:p>
+      <w:pPr>
+        <w:pStyle w:val="4"/>
+        <w:numPr>
+          <w:ilvl w:val="1"/>
+          <w:numId w:val="5"/>
+        </w:numPr>
+        <w:bidi w:val="0"/>
+        <w:rPr>
+          <w:rFonts w:hint="default"/>
+          <w:lang w:val="en-US" w:eastAsia="zh-CN"/>
+        </w:rPr>
+      </w:pPr>
+      <w:r>
+        <w:rPr>
+          <w:rFonts w:hint="eastAsia"/>
+          <w:lang w:val="en-US" w:eastAsia="zh-CN"/>
+        </w:rPr>
+        <w:t>Map Join</w:t>
+      </w:r>
+    </w:p>
+    <w:p>
+      <w:pPr>
         <w:numPr>
           <w:numId w:val="0"/>
         </w:numPr>
         <w:bidi w:val="0"/>
         <w:ind w:leftChars="0"/>
         <w:rPr>
-          <w:rFonts w:hint="default"/>
-          <w:lang w:val="en-US" w:eastAsia="zh-CN"/>
-        </w:rPr>
-      </w:pPr>
-      <w:r>
-        <w:rPr>
-          <w:rFonts w:hint="eastAsia"/>
-          <w:lang w:val="en-US" w:eastAsia="zh-CN"/>
-        </w:rPr>
-        <w:t>保证每个reducer的输出是有序的; Hive中的sort by</w:t>
+          <w:rFonts w:hint="eastAsia"/>
+          <w:lang w:val="en-US" w:eastAsia="zh-CN"/>
+        </w:rPr>
+      </w:pPr>
+      <w:r>
+        <w:rPr>
+          <w:rFonts w:hint="eastAsia"/>
+          <w:lang w:val="en-US" w:eastAsia="zh-CN"/>
+        </w:rPr>
+        <w:t>join真正是在map端完成的，也就是没有reducer,必然就没有shuffle；</w:t>
+      </w:r>
+    </w:p>
+    <w:p>
+      <w:pPr>
+        <w:numPr>
+          <w:numId w:val="0"/>
+        </w:numPr>
+        <w:bidi w:val="0"/>
+        <w:ind w:leftChars="0"/>
+        <w:rPr>
+          <w:rFonts w:hint="eastAsia"/>
+          <w:lang w:val="en-US" w:eastAsia="zh-CN"/>
+        </w:rPr>
+      </w:pPr>
+      <w:r>
+        <w:rPr>
+          <w:rFonts w:hint="eastAsia"/>
+          <w:lang w:val="en-US" w:eastAsia="zh-CN"/>
+        </w:rPr>
+        <w:t>前提:只适合大表join小表；</w:t>
+      </w:r>
+    </w:p>
+    <w:p>
+      <w:pPr>
+        <w:numPr>
+          <w:numId w:val="0"/>
+        </w:numPr>
+        <w:bidi w:val="0"/>
+        <w:ind w:leftChars="0"/>
+        <w:rPr>
+          <w:rFonts w:hint="default"/>
+          <w:lang w:val="en-US" w:eastAsia="zh-CN"/>
+        </w:rPr>
+      </w:pPr>
+      <w:r>
+        <w:rPr>
+          <w:rFonts w:hint="eastAsia"/>
+          <w:lang w:val="en-US" w:eastAsia="zh-CN"/>
+        </w:rPr>
+        <w:t>实现原理:把小表的数据加到缓存中，在读取大表的一行数据时，直接根据join的条件，去缓存中匹配</w:t>
       </w:r>
       <w:bookmarkStart w:id="0" w:name="_GoBack"/>
       <w:bookmarkEnd w:id="0"/>
     </w:p>
     <w:p>
       <w:pPr>
-        <w:numPr>
-          <w:ilvl w:val="1"/>
+        <w:pStyle w:val="3"/>
+        <w:numPr>
+          <w:ilvl w:val="0"/>
           <w:numId w:val="5"/>
         </w:numPr>
         <w:bidi w:val="0"/>
@@ -878,27 +1056,26 @@
           <w:rFonts w:hint="eastAsia"/>
           <w:lang w:val="en-US" w:eastAsia="zh-CN"/>
         </w:rPr>
-        <w:t>二次排序</w:t>
-      </w:r>
-    </w:p>
-    <w:p>
-      <w:pPr>
-        <w:numPr>
-          <w:ilvl w:val="0"/>
-          <w:numId w:val="5"/>
-        </w:numPr>
-        <w:bidi w:val="0"/>
-        <w:rPr>
-          <w:rFonts w:hint="default"/>
-          <w:lang w:val="en-US" w:eastAsia="zh-CN"/>
-        </w:rPr>
-      </w:pPr>
-      <w:r>
-        <w:rPr>
-          <w:rFonts w:hint="eastAsia"/>
-          <w:lang w:val="en-US" w:eastAsia="zh-CN"/>
-        </w:rPr>
-        <w:t>备用</w:t>
+        <w:t>作业</w:t>
+      </w:r>
+    </w:p>
+    <w:p>
+      <w:pPr>
+        <w:numPr>
+          <w:numId w:val="0"/>
+        </w:numPr>
+        <w:bidi w:val="0"/>
+        <w:rPr>
+          <w:rFonts w:hint="default"/>
+          <w:lang w:val="en-US" w:eastAsia="zh-CN"/>
+        </w:rPr>
+      </w:pPr>
+      <w:r>
+        <w:rPr>
+          <w:rFonts w:hint="eastAsia"/>
+          <w:lang w:val="en-US" w:eastAsia="zh-CN"/>
+        </w:rPr>
+        <w:t>变形的wc解决shuffle时的数据倾斜问题(双层group by,先打散,再汇总)</w:t>
       </w:r>
     </w:p>
     <w:sectPr>
@@ -1615,7 +1792,7 @@
         <a:sysClr val="windowText" lastClr="000000"/>
       </a:dk1>
       <a:lt1>
-        <a:sysClr val="window" lastClr="FFFFFF"/>
+        <a:sysClr val="window" lastClr="CCE8CF"/>
       </a:lt1>
       <a:dk2>
         <a:srgbClr val="44546A"/>

</xml_diff>

<commit_message>
feat:增加20201104 Flink 04的代码 Flink Sink
</commit_message>
<xml_diff>
--- a/doc/学习笔记.docx
+++ b/doc/学习笔记.docx
@@ -4450,132 +4450,274 @@
         </w:rPr>
         <w:t>keyBy</w:t>
       </w:r>
+    </w:p>
+    <w:p>
+      <w:pPr>
+        <w:pStyle w:val="4"/>
+        <w:numPr>
+          <w:ilvl w:val="1"/>
+          <w:numId w:val="18"/>
+        </w:numPr>
+        <w:bidi w:val="0"/>
+        <w:rPr>
+          <w:rFonts w:hint="default"/>
+          <w:lang w:val="en-US" w:eastAsia="zh-CN"/>
+        </w:rPr>
+      </w:pPr>
+      <w:r>
+        <w:rPr>
+          <w:rFonts w:hint="eastAsia"/>
+          <w:lang w:val="en-US" w:eastAsia="zh-CN"/>
+        </w:rPr>
+        <w:t>Union 和 connect</w:t>
+      </w:r>
+    </w:p>
+    <w:p>
+      <w:pPr>
+        <w:pStyle w:val="4"/>
+        <w:numPr>
+          <w:ilvl w:val="1"/>
+          <w:numId w:val="18"/>
+        </w:numPr>
+        <w:bidi w:val="0"/>
+        <w:rPr>
+          <w:rFonts w:hint="default"/>
+          <w:lang w:val="en-US" w:eastAsia="zh-CN"/>
+        </w:rPr>
+      </w:pPr>
+      <w:r>
+        <w:rPr>
+          <w:rFonts w:hint="eastAsia"/>
+          <w:lang w:val="en-US" w:eastAsia="zh-CN"/>
+        </w:rPr>
+        <w:t>Split 和 select</w:t>
+      </w:r>
+    </w:p>
+    <w:p>
+      <w:pPr>
+        <w:pStyle w:val="3"/>
+        <w:numPr>
+          <w:ilvl w:val="0"/>
+          <w:numId w:val="18"/>
+        </w:numPr>
+        <w:bidi w:val="0"/>
+        <w:rPr>
+          <w:rFonts w:hint="default"/>
+          <w:lang w:val="en-US" w:eastAsia="zh-CN"/>
+        </w:rPr>
+      </w:pPr>
+      <w:r>
+        <w:rPr>
+          <w:rFonts w:hint="eastAsia"/>
+          <w:lang w:val="en-US" w:eastAsia="zh-CN"/>
+        </w:rPr>
+        <w:t>Flink SideOutput</w:t>
+      </w:r>
+    </w:p>
+    <w:p>
+      <w:pPr>
+        <w:numPr>
+          <w:ilvl w:val="0"/>
+          <w:numId w:val="0"/>
+        </w:numPr>
+        <w:rPr>
+          <w:rFonts w:hint="default"/>
+          <w:lang w:val="en-US" w:eastAsia="zh-CN"/>
+        </w:rPr>
+      </w:pPr>
+      <w:r>
+        <w:rPr>
+          <w:rFonts w:hint="eastAsia"/>
+          <w:lang w:val="en-US" w:eastAsia="zh-CN"/>
+        </w:rPr>
+        <w:t>侧流输出</w:t>
+      </w:r>
+    </w:p>
+    <w:p>
+      <w:pPr>
+        <w:pStyle w:val="3"/>
+        <w:numPr>
+          <w:ilvl w:val="0"/>
+          <w:numId w:val="18"/>
+        </w:numPr>
+        <w:bidi w:val="0"/>
+        <w:rPr>
+          <w:rFonts w:hint="default"/>
+          <w:lang w:val="en-US" w:eastAsia="zh-CN"/>
+        </w:rPr>
+      </w:pPr>
+      <w:r>
+        <w:rPr>
+          <w:rFonts w:hint="eastAsia"/>
+          <w:lang w:val="en-US" w:eastAsia="zh-CN"/>
+        </w:rPr>
+        <w:t>Flink自定义分区器</w:t>
+      </w:r>
+    </w:p>
+    <w:p>
+      <w:pPr>
+        <w:rPr>
+          <w:rFonts w:hint="eastAsia"/>
+          <w:lang w:val="en-US" w:eastAsia="zh-CN"/>
+        </w:rPr>
+      </w:pPr>
+    </w:p>
+    <w:p>
+      <w:pPr>
+        <w:pStyle w:val="2"/>
+        <w:bidi w:val="0"/>
+        <w:rPr>
+          <w:rFonts w:hint="default"/>
+          <w:lang w:val="en-US" w:eastAsia="zh-CN"/>
+        </w:rPr>
+      </w:pPr>
+      <w:r>
+        <w:rPr>
+          <w:rFonts w:hint="eastAsia"/>
+          <w:lang w:val="en-US" w:eastAsia="zh-CN"/>
+        </w:rPr>
+        <w:t>20201104 Flink 第4课</w:t>
+      </w:r>
+    </w:p>
+    <w:p>
+      <w:pPr>
+        <w:numPr>
+          <w:ilvl w:val="0"/>
+          <w:numId w:val="19"/>
+        </w:numPr>
+        <w:rPr>
+          <w:rFonts w:hint="default"/>
+          <w:lang w:val="en-US" w:eastAsia="zh-CN"/>
+        </w:rPr>
+      </w:pPr>
+      <w:r>
+        <w:rPr>
+          <w:rFonts w:hint="eastAsia"/>
+          <w:lang w:val="en-US" w:eastAsia="zh-CN"/>
+        </w:rPr>
+        <w:t>Flink Sink</w:t>
+      </w:r>
+    </w:p>
+    <w:p>
+      <w:pPr>
+        <w:pStyle w:val="3"/>
+        <w:numPr>
+          <w:ilvl w:val="1"/>
+          <w:numId w:val="19"/>
+        </w:numPr>
+        <w:bidi w:val="0"/>
+        <w:rPr>
+          <w:rFonts w:hint="eastAsia"/>
+          <w:lang w:val="en-US" w:eastAsia="zh-CN"/>
+        </w:rPr>
+      </w:pPr>
+      <w:r>
+        <w:rPr>
+          <w:rFonts w:hint="eastAsia"/>
+          <w:lang w:val="en-US" w:eastAsia="zh-CN"/>
+        </w:rPr>
+        <w:t>print sink</w:t>
+      </w:r>
+    </w:p>
+    <w:p>
+      <w:pPr>
+        <w:pStyle w:val="3"/>
+        <w:numPr>
+          <w:ilvl w:val="1"/>
+          <w:numId w:val="19"/>
+        </w:numPr>
+        <w:bidi w:val="0"/>
+        <w:rPr>
+          <w:rFonts w:hint="default"/>
+          <w:lang w:val="en-US" w:eastAsia="zh-CN"/>
+        </w:rPr>
+      </w:pPr>
+      <w:r>
+        <w:rPr>
+          <w:rFonts w:hint="eastAsia"/>
+          <w:lang w:val="en-US" w:eastAsia="zh-CN"/>
+        </w:rPr>
+        <w:t>输出到文件</w:t>
+      </w:r>
+    </w:p>
+    <w:p>
+      <w:pPr>
+        <w:pStyle w:val="3"/>
+        <w:numPr>
+          <w:ilvl w:val="1"/>
+          <w:numId w:val="19"/>
+        </w:numPr>
+        <w:bidi w:val="0"/>
+        <w:rPr>
+          <w:rFonts w:hint="default"/>
+          <w:lang w:val="en-US" w:eastAsia="zh-CN"/>
+        </w:rPr>
+      </w:pPr>
+      <w:r>
+        <w:rPr>
+          <w:rFonts w:hint="eastAsia"/>
+          <w:lang w:val="en-US" w:eastAsia="zh-CN"/>
+        </w:rPr>
+        <w:t>Sink 到 redis</w:t>
+      </w:r>
+    </w:p>
+    <w:p>
+      <w:pPr>
+        <w:pStyle w:val="3"/>
+        <w:numPr>
+          <w:ilvl w:val="1"/>
+          <w:numId w:val="19"/>
+        </w:numPr>
+        <w:bidi w:val="0"/>
+        <w:rPr>
+          <w:rFonts w:hint="default"/>
+          <w:lang w:val="en-US" w:eastAsia="zh-CN"/>
+        </w:rPr>
+      </w:pPr>
+      <w:r>
+        <w:rPr>
+          <w:rFonts w:hint="eastAsia"/>
+          <w:lang w:val="en-US" w:eastAsia="zh-CN"/>
+        </w:rPr>
+        <w:t>Sink 到 MySQL</w:t>
+      </w:r>
+    </w:p>
+    <w:p>
+      <w:pPr>
+        <w:pStyle w:val="3"/>
+        <w:numPr>
+          <w:ilvl w:val="1"/>
+          <w:numId w:val="19"/>
+        </w:numPr>
+        <w:bidi w:val="0"/>
+        <w:rPr>
+          <w:rFonts w:hint="default"/>
+          <w:lang w:val="en-US" w:eastAsia="zh-CN"/>
+        </w:rPr>
+      </w:pPr>
+      <w:r>
+        <w:rPr>
+          <w:rFonts w:hint="eastAsia"/>
+          <w:lang w:val="en-US" w:eastAsia="zh-CN"/>
+        </w:rPr>
+        <w:t>Sink 到 ES</w:t>
+      </w:r>
+    </w:p>
+    <w:p>
+      <w:pPr>
+        <w:widowControl w:val="0"/>
+        <w:numPr>
+          <w:ilvl w:val="0"/>
+          <w:numId w:val="0"/>
+        </w:numPr>
+        <w:jc w:val="both"/>
+        <w:rPr>
+          <w:rFonts w:hint="default"/>
+          <w:lang w:val="en-US" w:eastAsia="zh-CN"/>
+        </w:rPr>
+      </w:pPr>
       <w:bookmarkStart w:id="0" w:name="_GoBack"/>
       <w:bookmarkEnd w:id="0"/>
-    </w:p>
-    <w:p>
-      <w:pPr>
-        <w:pStyle w:val="4"/>
-        <w:numPr>
-          <w:ilvl w:val="1"/>
-          <w:numId w:val="18"/>
-        </w:numPr>
-        <w:bidi w:val="0"/>
-        <w:rPr>
-          <w:rFonts w:hint="default"/>
-          <w:lang w:val="en-US" w:eastAsia="zh-CN"/>
-        </w:rPr>
-      </w:pPr>
-      <w:r>
-        <w:rPr>
-          <w:rFonts w:hint="eastAsia"/>
-          <w:lang w:val="en-US" w:eastAsia="zh-CN"/>
-        </w:rPr>
-        <w:t>Union 和 connect</w:t>
-      </w:r>
-    </w:p>
-    <w:p>
-      <w:pPr>
-        <w:pStyle w:val="4"/>
-        <w:numPr>
-          <w:ilvl w:val="1"/>
-          <w:numId w:val="18"/>
-        </w:numPr>
-        <w:bidi w:val="0"/>
-        <w:rPr>
-          <w:rFonts w:hint="default"/>
-          <w:lang w:val="en-US" w:eastAsia="zh-CN"/>
-        </w:rPr>
-      </w:pPr>
-      <w:r>
-        <w:rPr>
-          <w:rFonts w:hint="eastAsia"/>
-          <w:lang w:val="en-US" w:eastAsia="zh-CN"/>
-        </w:rPr>
-        <w:t>Split 和 select</w:t>
-      </w:r>
-    </w:p>
-    <w:p>
-      <w:pPr>
-        <w:pStyle w:val="3"/>
-        <w:numPr>
-          <w:ilvl w:val="0"/>
-          <w:numId w:val="18"/>
-        </w:numPr>
-        <w:bidi w:val="0"/>
-        <w:rPr>
-          <w:rFonts w:hint="default"/>
-          <w:lang w:val="en-US" w:eastAsia="zh-CN"/>
-        </w:rPr>
-      </w:pPr>
-      <w:r>
-        <w:rPr>
-          <w:rFonts w:hint="eastAsia"/>
-          <w:lang w:val="en-US" w:eastAsia="zh-CN"/>
-        </w:rPr>
-        <w:t>Flink SideOutput</w:t>
-      </w:r>
-    </w:p>
-    <w:p>
-      <w:pPr>
-        <w:numPr>
-          <w:numId w:val="0"/>
-        </w:numPr>
-        <w:rPr>
-          <w:rFonts w:hint="default"/>
-          <w:lang w:val="en-US" w:eastAsia="zh-CN"/>
-        </w:rPr>
-      </w:pPr>
-      <w:r>
-        <w:rPr>
-          <w:rFonts w:hint="eastAsia"/>
-          <w:lang w:val="en-US" w:eastAsia="zh-CN"/>
-        </w:rPr>
-        <w:t>侧流输出</w:t>
-      </w:r>
-    </w:p>
-    <w:p>
-      <w:pPr>
-        <w:pStyle w:val="3"/>
-        <w:numPr>
-          <w:ilvl w:val="0"/>
-          <w:numId w:val="18"/>
-        </w:numPr>
-        <w:bidi w:val="0"/>
-        <w:rPr>
-          <w:rFonts w:hint="default"/>
-          <w:lang w:val="en-US" w:eastAsia="zh-CN"/>
-        </w:rPr>
-      </w:pPr>
-      <w:r>
-        <w:rPr>
-          <w:rFonts w:hint="eastAsia"/>
-          <w:lang w:val="en-US" w:eastAsia="zh-CN"/>
-        </w:rPr>
-        <w:t>Flink自定义分区器</w:t>
-      </w:r>
-    </w:p>
-    <w:p>
-      <w:pPr>
-        <w:rPr>
-          <w:rFonts w:hint="default"/>
-          <w:lang w:val="en-US" w:eastAsia="zh-CN"/>
-        </w:rPr>
-      </w:pPr>
-    </w:p>
-    <w:p>
-      <w:pPr>
-        <w:widowControl w:val="0"/>
-        <w:numPr>
-          <w:ilvl w:val="0"/>
-          <w:numId w:val="0"/>
-        </w:numPr>
-        <w:jc w:val="both"/>
-        <w:rPr>
-          <w:rFonts w:hint="default"/>
-          <w:lang w:val="en-US" w:eastAsia="zh-CN"/>
-        </w:rPr>
-      </w:pPr>
     </w:p>
     <w:sectPr>
       <w:pgSz w:w="11906" w:h="16838"/>
@@ -5118,6 +5260,122 @@
     </w:lvl>
   </w:abstractNum>
   <w:abstractNum w:abstractNumId="7">
+    <w:nsid w:val="CA133E80"/>
+    <w:multiLevelType w:val="multilevel"/>
+    <w:tmpl w:val="CA133E80"/>
+    <w:lvl w:ilvl="0" w:tentative="0">
+      <w:start w:val="1"/>
+      <w:numFmt w:val="decimal"/>
+      <w:suff w:val="space"/>
+      <w:lvlText w:val="%1."/>
+      <w:lvlJc w:val="left"/>
+    </w:lvl>
+    <w:lvl w:ilvl="1" w:tentative="0">
+      <w:start w:val="1"/>
+      <w:numFmt w:val="decimal"/>
+      <w:suff w:val="space"/>
+      <w:lvlText w:val="%1.%2"/>
+      <w:lvlJc w:val="left"/>
+      <w:pPr>
+        <w:ind w:left="0" w:leftChars="0" w:firstLine="0" w:firstLineChars="0"/>
+      </w:pPr>
+      <w:rPr>
+        <w:rFonts w:hint="default"/>
+      </w:rPr>
+    </w:lvl>
+    <w:lvl w:ilvl="2" w:tentative="0">
+      <w:start w:val="1"/>
+      <w:numFmt w:val="decimal"/>
+      <w:suff w:val="space"/>
+      <w:lvlText w:val="%1.%2.%3"/>
+      <w:lvlJc w:val="left"/>
+      <w:pPr>
+        <w:ind w:left="0" w:leftChars="0" w:firstLine="0" w:firstLineChars="0"/>
+      </w:pPr>
+      <w:rPr>
+        <w:rFonts w:hint="default"/>
+      </w:rPr>
+    </w:lvl>
+    <w:lvl w:ilvl="3" w:tentative="0">
+      <w:start w:val="1"/>
+      <w:numFmt w:val="decimal"/>
+      <w:suff w:val="space"/>
+      <w:lvlText w:val="%1.%2.%3.%4"/>
+      <w:lvlJc w:val="left"/>
+      <w:pPr>
+        <w:ind w:left="0" w:leftChars="0" w:firstLine="0" w:firstLineChars="0"/>
+      </w:pPr>
+      <w:rPr>
+        <w:rFonts w:hint="default"/>
+      </w:rPr>
+    </w:lvl>
+    <w:lvl w:ilvl="4" w:tentative="0">
+      <w:start w:val="1"/>
+      <w:numFmt w:val="decimal"/>
+      <w:suff w:val="space"/>
+      <w:lvlText w:val="%1.%2.%3.%4.%5"/>
+      <w:lvlJc w:val="left"/>
+      <w:pPr>
+        <w:ind w:left="0" w:leftChars="0" w:firstLine="0" w:firstLineChars="0"/>
+      </w:pPr>
+      <w:rPr>
+        <w:rFonts w:hint="default"/>
+      </w:rPr>
+    </w:lvl>
+    <w:lvl w:ilvl="5" w:tentative="0">
+      <w:start w:val="1"/>
+      <w:numFmt w:val="decimal"/>
+      <w:suff w:val="space"/>
+      <w:lvlText w:val="%1.%2.%3.%4.%5.%6"/>
+      <w:lvlJc w:val="left"/>
+      <w:pPr>
+        <w:ind w:left="0" w:leftChars="0" w:firstLine="0" w:firstLineChars="0"/>
+      </w:pPr>
+      <w:rPr>
+        <w:rFonts w:hint="default"/>
+      </w:rPr>
+    </w:lvl>
+    <w:lvl w:ilvl="6" w:tentative="0">
+      <w:start w:val="1"/>
+      <w:numFmt w:val="decimal"/>
+      <w:suff w:val="space"/>
+      <w:lvlText w:val="%1.%2.%3.%4.%5.%6.%7"/>
+      <w:lvlJc w:val="left"/>
+      <w:pPr>
+        <w:ind w:left="0" w:leftChars="0" w:firstLine="0" w:firstLineChars="0"/>
+      </w:pPr>
+      <w:rPr>
+        <w:rFonts w:hint="default"/>
+      </w:rPr>
+    </w:lvl>
+    <w:lvl w:ilvl="7" w:tentative="0">
+      <w:start w:val="1"/>
+      <w:numFmt w:val="decimal"/>
+      <w:suff w:val="space"/>
+      <w:lvlText w:val="%1.%2.%3.%4.%5.%6.%7.%8"/>
+      <w:lvlJc w:val="left"/>
+      <w:pPr>
+        <w:ind w:left="0" w:leftChars="0" w:firstLine="0" w:firstLineChars="0"/>
+      </w:pPr>
+      <w:rPr>
+        <w:rFonts w:hint="default"/>
+      </w:rPr>
+    </w:lvl>
+    <w:lvl w:ilvl="8" w:tentative="0">
+      <w:start w:val="1"/>
+      <w:numFmt w:val="decimal"/>
+      <w:suff w:val="space"/>
+      <w:lvlText w:val="%1.%2.%3.%4.%5.%6.%7.%8.%9"/>
+      <w:lvlJc w:val="left"/>
+      <w:pPr>
+        <w:ind w:left="0" w:leftChars="0" w:firstLine="0" w:firstLineChars="0"/>
+      </w:pPr>
+      <w:rPr>
+        <w:rFonts w:hint="default"/>
+      </w:rPr>
+    </w:lvl>
+  </w:abstractNum>
+  <w:abstractNum w:abstractNumId="8">
     <w:nsid w:val="E7D815F3"/>
     <w:multiLevelType w:val="multilevel"/>
     <w:tmpl w:val="E7D815F3"/>
@@ -5237,7 +5495,7 @@
       </w:rPr>
     </w:lvl>
   </w:abstractNum>
-  <w:abstractNum w:abstractNumId="8">
+  <w:abstractNum w:abstractNumId="9">
     <w:nsid w:val="EE8C96AB"/>
     <w:multiLevelType w:val="multilevel"/>
     <w:tmpl w:val="EE8C96AB"/>
@@ -5357,7 +5615,7 @@
       </w:rPr>
     </w:lvl>
   </w:abstractNum>
-  <w:abstractNum w:abstractNumId="9">
+  <w:abstractNum w:abstractNumId="10">
     <w:nsid w:val="F41D84A9"/>
     <w:multiLevelType w:val="singleLevel"/>
     <w:tmpl w:val="F41D84A9"/>
@@ -5373,7 +5631,7 @@
       </w:pPr>
     </w:lvl>
   </w:abstractNum>
-  <w:abstractNum w:abstractNumId="10">
+  <w:abstractNum w:abstractNumId="11">
     <w:nsid w:val="F7A8D254"/>
     <w:multiLevelType w:val="singleLevel"/>
     <w:tmpl w:val="F7A8D254"/>
@@ -5389,7 +5647,7 @@
       </w:pPr>
     </w:lvl>
   </w:abstractNum>
-  <w:abstractNum w:abstractNumId="11">
+  <w:abstractNum w:abstractNumId="12">
     <w:nsid w:val="0D03C9B4"/>
     <w:multiLevelType w:val="multilevel"/>
     <w:tmpl w:val="0D03C9B4"/>
@@ -5509,7 +5767,7 @@
       </w:rPr>
     </w:lvl>
   </w:abstractNum>
-  <w:abstractNum w:abstractNumId="12">
+  <w:abstractNum w:abstractNumId="13">
     <w:nsid w:val="0FFF3F9C"/>
     <w:multiLevelType w:val="singleLevel"/>
     <w:tmpl w:val="0FFF3F9C"/>
@@ -5525,7 +5783,7 @@
       </w:pPr>
     </w:lvl>
   </w:abstractNum>
-  <w:abstractNum w:abstractNumId="13">
+  <w:abstractNum w:abstractNumId="14">
     <w:nsid w:val="26A877FE"/>
     <w:multiLevelType w:val="singleLevel"/>
     <w:tmpl w:val="26A877FE"/>
@@ -5541,7 +5799,7 @@
       </w:pPr>
     </w:lvl>
   </w:abstractNum>
-  <w:abstractNum w:abstractNumId="14">
+  <w:abstractNum w:abstractNumId="15">
     <w:nsid w:val="2799085C"/>
     <w:multiLevelType w:val="multilevel"/>
     <w:tmpl w:val="2799085C"/>
@@ -5661,7 +5919,7 @@
       </w:rPr>
     </w:lvl>
   </w:abstractNum>
-  <w:abstractNum w:abstractNumId="15">
+  <w:abstractNum w:abstractNumId="16">
     <w:nsid w:val="5A5CF23D"/>
     <w:multiLevelType w:val="multilevel"/>
     <w:tmpl w:val="5A5CF23D"/>
@@ -5783,7 +6041,7 @@
       </w:rPr>
     </w:lvl>
   </w:abstractNum>
-  <w:abstractNum w:abstractNumId="16">
+  <w:abstractNum w:abstractNumId="17">
     <w:nsid w:val="5A607B87"/>
     <w:multiLevelType w:val="multilevel"/>
     <w:tmpl w:val="5A607B87"/>
@@ -5919,7 +6177,7 @@
       </w:rPr>
     </w:lvl>
   </w:abstractNum>
-  <w:abstractNum w:abstractNumId="17">
+  <w:abstractNum w:abstractNumId="18">
     <w:nsid w:val="5D55A022"/>
     <w:multiLevelType w:val="multilevel"/>
     <w:tmpl w:val="5D55A022"/>
@@ -6040,10 +6298,10 @@
     </w:lvl>
   </w:abstractNum>
   <w:num w:numId="1">
-    <w:abstractNumId w:val="12"/>
+    <w:abstractNumId w:val="13"/>
   </w:num>
   <w:num w:numId="2">
-    <w:abstractNumId w:val="13"/>
+    <w:abstractNumId w:val="14"/>
   </w:num>
   <w:num w:numId="3">
     <w:abstractNumId w:val="0"/>
@@ -6052,13 +6310,13 @@
     <w:abstractNumId w:val="4"/>
   </w:num>
   <w:num w:numId="5">
-    <w:abstractNumId w:val="16"/>
+    <w:abstractNumId w:val="17"/>
   </w:num>
   <w:num w:numId="6">
     <w:abstractNumId w:val="6"/>
   </w:num>
   <w:num w:numId="7">
-    <w:abstractNumId w:val="10"/>
+    <w:abstractNumId w:val="11"/>
   </w:num>
   <w:num w:numId="8">
     <w:abstractNumId w:val="1"/>
@@ -6067,22 +6325,22 @@
     <w:abstractNumId w:val="5"/>
   </w:num>
   <w:num w:numId="10">
+    <w:abstractNumId w:val="16"/>
+  </w:num>
+  <w:num w:numId="11">
+    <w:abstractNumId w:val="12"/>
+  </w:num>
+  <w:num w:numId="12">
     <w:abstractNumId w:val="15"/>
   </w:num>
-  <w:num w:numId="11">
-    <w:abstractNumId w:val="11"/>
-  </w:num>
-  <w:num w:numId="12">
-    <w:abstractNumId w:val="14"/>
-  </w:num>
   <w:num w:numId="13">
-    <w:abstractNumId w:val="9"/>
+    <w:abstractNumId w:val="10"/>
   </w:num>
   <w:num w:numId="14">
-    <w:abstractNumId w:val="7"/>
+    <w:abstractNumId w:val="8"/>
   </w:num>
   <w:num w:numId="15">
-    <w:abstractNumId w:val="17"/>
+    <w:abstractNumId w:val="18"/>
   </w:num>
   <w:num w:numId="16">
     <w:abstractNumId w:val="2"/>
@@ -6091,7 +6349,10 @@
     <w:abstractNumId w:val="3"/>
   </w:num>
   <w:num w:numId="18">
-    <w:abstractNumId w:val="8"/>
+    <w:abstractNumId w:val="9"/>
+  </w:num>
+  <w:num w:numId="19">
+    <w:abstractNumId w:val="7"/>
   </w:num>
 </w:numbering>
 </file>

</xml_diff>

<commit_message>
feat:增加20201105 Flink 05的代码 Flink 对接 Kafka
</commit_message>
<xml_diff>
--- a/doc/学习笔记.docx
+++ b/doc/学习笔记.docx
@@ -4705,20 +4705,152 @@
     </w:p>
     <w:p>
       <w:pPr>
-        <w:widowControl w:val="0"/>
-        <w:numPr>
-          <w:ilvl w:val="0"/>
-          <w:numId w:val="0"/>
-        </w:numPr>
-        <w:jc w:val="both"/>
+        <w:rPr>
+          <w:rFonts w:hint="eastAsia"/>
+          <w:lang w:val="en-US" w:eastAsia="zh-CN"/>
+        </w:rPr>
+      </w:pPr>
+    </w:p>
+    <w:p>
+      <w:pPr>
+        <w:rPr>
+          <w:rFonts w:hint="eastAsia"/>
+          <w:lang w:val="en-US" w:eastAsia="zh-CN"/>
+        </w:rPr>
+      </w:pPr>
+    </w:p>
+    <w:p>
+      <w:pPr>
+        <w:pStyle w:val="2"/>
+        <w:bidi w:val="0"/>
+        <w:rPr>
+          <w:rFonts w:hint="eastAsia"/>
+          <w:lang w:val="en-US" w:eastAsia="zh-CN"/>
+        </w:rPr>
+      </w:pPr>
+      <w:r>
+        <w:rPr>
+          <w:rFonts w:hint="eastAsia"/>
+          <w:lang w:val="en-US" w:eastAsia="zh-CN"/>
+        </w:rPr>
+        <w:t>20201105 Flink 第 5 课</w:t>
+      </w:r>
+    </w:p>
+    <w:p>
+      <w:pPr>
+        <w:rPr>
+          <w:rFonts w:hint="default"/>
+          <w:lang w:val="en-US" w:eastAsia="zh-CN"/>
+        </w:rPr>
+      </w:pPr>
+    </w:p>
+    <w:p>
+      <w:pPr>
+        <w:pStyle w:val="3"/>
+        <w:numPr>
+          <w:ilvl w:val="0"/>
+          <w:numId w:val="20"/>
+        </w:numPr>
+        <w:bidi w:val="0"/>
         <w:rPr>
           <w:rFonts w:hint="default"/>
           <w:lang w:val="en-US" w:eastAsia="zh-CN"/>
         </w:rPr>
       </w:pPr>
       <w:bookmarkStart w:id="0" w:name="_GoBack"/>
-      <w:bookmarkEnd w:id="0"/>
-    </w:p>
+      <w:r>
+        <w:rPr>
+          <w:rFonts w:hint="eastAsia"/>
+          <w:lang w:val="en-US" w:eastAsia="zh-CN"/>
+        </w:rPr>
+        <w:t>Flink 读写 Kafka</w:t>
+      </w:r>
+    </w:p>
+    <w:p>
+      <w:pPr>
+        <w:pStyle w:val="3"/>
+        <w:numPr>
+          <w:ilvl w:val="0"/>
+          <w:numId w:val="20"/>
+        </w:numPr>
+        <w:bidi w:val="0"/>
+        <w:rPr>
+          <w:rFonts w:hint="default"/>
+          <w:lang w:val="en-US" w:eastAsia="zh-CN"/>
+        </w:rPr>
+      </w:pPr>
+      <w:r>
+        <w:rPr>
+          <w:rFonts w:hint="eastAsia"/>
+          <w:lang w:val="en-US" w:eastAsia="zh-CN"/>
+        </w:rPr>
+        <w:t>Flink 部署</w:t>
+      </w:r>
+    </w:p>
+    <w:p>
+      <w:pPr>
+        <w:pStyle w:val="3"/>
+        <w:numPr>
+          <w:ilvl w:val="0"/>
+          <w:numId w:val="20"/>
+        </w:numPr>
+        <w:bidi w:val="0"/>
+        <w:rPr>
+          <w:rFonts w:hint="default"/>
+          <w:lang w:val="en-US" w:eastAsia="zh-CN"/>
+        </w:rPr>
+      </w:pPr>
+      <w:r>
+        <w:rPr>
+          <w:rFonts w:hint="eastAsia"/>
+          <w:lang w:val="en-US" w:eastAsia="zh-CN"/>
+        </w:rPr>
+        <w:t>Flink 接收参数</w:t>
+      </w:r>
+    </w:p>
+    <w:p>
+      <w:pPr>
+        <w:pStyle w:val="3"/>
+        <w:numPr>
+          <w:ilvl w:val="0"/>
+          <w:numId w:val="20"/>
+        </w:numPr>
+        <w:bidi w:val="0"/>
+        <w:rPr>
+          <w:rFonts w:hint="default"/>
+          <w:lang w:val="en-US" w:eastAsia="zh-CN"/>
+        </w:rPr>
+      </w:pPr>
+      <w:r>
+        <w:rPr>
+          <w:rFonts w:hint="eastAsia"/>
+          <w:lang w:val="en-US" w:eastAsia="zh-CN"/>
+        </w:rPr>
+        <w:t>Flink 提交</w:t>
+      </w:r>
+    </w:p>
+    <w:p>
+      <w:pPr>
+        <w:pStyle w:val="3"/>
+        <w:numPr>
+          <w:ilvl w:val="0"/>
+          <w:numId w:val="20"/>
+        </w:numPr>
+        <w:bidi w:val="0"/>
+        <w:rPr>
+          <w:rFonts w:hint="default"/>
+          <w:lang w:val="en-US" w:eastAsia="zh-CN"/>
+        </w:rPr>
+      </w:pPr>
+      <w:r>
+        <w:rPr>
+          <w:rFonts w:hint="eastAsia"/>
+          <w:lang w:val="en-US" w:eastAsia="zh-CN"/>
+        </w:rPr>
+        <w:t>Flink WEB UI</w:t>
+      </w:r>
+    </w:p>
+    <w:bookmarkEnd w:id="0"/>
     <w:sectPr>
       <w:pgSz w:w="11906" w:h="16838"/>
       <w:pgMar w:top="1440" w:right="1800" w:bottom="1440" w:left="1800" w:header="851" w:footer="992" w:gutter="0"/>
@@ -5376,6 +5508,18 @@
     </w:lvl>
   </w:abstractNum>
   <w:abstractNum w:abstractNumId="8">
+    <w:nsid w:val="E3E55EBA"/>
+    <w:multiLevelType w:val="singleLevel"/>
+    <w:tmpl w:val="E3E55EBA"/>
+    <w:lvl w:ilvl="0" w:tentative="0">
+      <w:start w:val="1"/>
+      <w:numFmt w:val="decimal"/>
+      <w:suff w:val="space"/>
+      <w:lvlText w:val="%1."/>
+      <w:lvlJc w:val="left"/>
+    </w:lvl>
+  </w:abstractNum>
+  <w:abstractNum w:abstractNumId="9">
     <w:nsid w:val="E7D815F3"/>
     <w:multiLevelType w:val="multilevel"/>
     <w:tmpl w:val="E7D815F3"/>
@@ -5495,7 +5639,7 @@
       </w:rPr>
     </w:lvl>
   </w:abstractNum>
-  <w:abstractNum w:abstractNumId="9">
+  <w:abstractNum w:abstractNumId="10">
     <w:nsid w:val="EE8C96AB"/>
     <w:multiLevelType w:val="multilevel"/>
     <w:tmpl w:val="EE8C96AB"/>
@@ -5615,7 +5759,7 @@
       </w:rPr>
     </w:lvl>
   </w:abstractNum>
-  <w:abstractNum w:abstractNumId="10">
+  <w:abstractNum w:abstractNumId="11">
     <w:nsid w:val="F41D84A9"/>
     <w:multiLevelType w:val="singleLevel"/>
     <w:tmpl w:val="F41D84A9"/>
@@ -5631,7 +5775,7 @@
       </w:pPr>
     </w:lvl>
   </w:abstractNum>
-  <w:abstractNum w:abstractNumId="11">
+  <w:abstractNum w:abstractNumId="12">
     <w:nsid w:val="F7A8D254"/>
     <w:multiLevelType w:val="singleLevel"/>
     <w:tmpl w:val="F7A8D254"/>
@@ -5647,7 +5791,7 @@
       </w:pPr>
     </w:lvl>
   </w:abstractNum>
-  <w:abstractNum w:abstractNumId="12">
+  <w:abstractNum w:abstractNumId="13">
     <w:nsid w:val="0D03C9B4"/>
     <w:multiLevelType w:val="multilevel"/>
     <w:tmpl w:val="0D03C9B4"/>
@@ -5767,7 +5911,7 @@
       </w:rPr>
     </w:lvl>
   </w:abstractNum>
-  <w:abstractNum w:abstractNumId="13">
+  <w:abstractNum w:abstractNumId="14">
     <w:nsid w:val="0FFF3F9C"/>
     <w:multiLevelType w:val="singleLevel"/>
     <w:tmpl w:val="0FFF3F9C"/>
@@ -5783,7 +5927,7 @@
       </w:pPr>
     </w:lvl>
   </w:abstractNum>
-  <w:abstractNum w:abstractNumId="14">
+  <w:abstractNum w:abstractNumId="15">
     <w:nsid w:val="26A877FE"/>
     <w:multiLevelType w:val="singleLevel"/>
     <w:tmpl w:val="26A877FE"/>
@@ -5799,7 +5943,7 @@
       </w:pPr>
     </w:lvl>
   </w:abstractNum>
-  <w:abstractNum w:abstractNumId="15">
+  <w:abstractNum w:abstractNumId="16">
     <w:nsid w:val="2799085C"/>
     <w:multiLevelType w:val="multilevel"/>
     <w:tmpl w:val="2799085C"/>
@@ -5919,7 +6063,7 @@
       </w:rPr>
     </w:lvl>
   </w:abstractNum>
-  <w:abstractNum w:abstractNumId="16">
+  <w:abstractNum w:abstractNumId="17">
     <w:nsid w:val="5A5CF23D"/>
     <w:multiLevelType w:val="multilevel"/>
     <w:tmpl w:val="5A5CF23D"/>
@@ -6041,7 +6185,7 @@
       </w:rPr>
     </w:lvl>
   </w:abstractNum>
-  <w:abstractNum w:abstractNumId="17">
+  <w:abstractNum w:abstractNumId="18">
     <w:nsid w:val="5A607B87"/>
     <w:multiLevelType w:val="multilevel"/>
     <w:tmpl w:val="5A607B87"/>
@@ -6177,7 +6321,7 @@
       </w:rPr>
     </w:lvl>
   </w:abstractNum>
-  <w:abstractNum w:abstractNumId="18">
+  <w:abstractNum w:abstractNumId="19">
     <w:nsid w:val="5D55A022"/>
     <w:multiLevelType w:val="multilevel"/>
     <w:tmpl w:val="5D55A022"/>
@@ -6298,10 +6442,10 @@
     </w:lvl>
   </w:abstractNum>
   <w:num w:numId="1">
-    <w:abstractNumId w:val="13"/>
+    <w:abstractNumId w:val="14"/>
   </w:num>
   <w:num w:numId="2">
-    <w:abstractNumId w:val="14"/>
+    <w:abstractNumId w:val="15"/>
   </w:num>
   <w:num w:numId="3">
     <w:abstractNumId w:val="0"/>
@@ -6310,13 +6454,13 @@
     <w:abstractNumId w:val="4"/>
   </w:num>
   <w:num w:numId="5">
-    <w:abstractNumId w:val="17"/>
+    <w:abstractNumId w:val="18"/>
   </w:num>
   <w:num w:numId="6">
     <w:abstractNumId w:val="6"/>
   </w:num>
   <w:num w:numId="7">
-    <w:abstractNumId w:val="11"/>
+    <w:abstractNumId w:val="12"/>
   </w:num>
   <w:num w:numId="8">
     <w:abstractNumId w:val="1"/>
@@ -6325,22 +6469,22 @@
     <w:abstractNumId w:val="5"/>
   </w:num>
   <w:num w:numId="10">
+    <w:abstractNumId w:val="17"/>
+  </w:num>
+  <w:num w:numId="11">
+    <w:abstractNumId w:val="13"/>
+  </w:num>
+  <w:num w:numId="12">
     <w:abstractNumId w:val="16"/>
   </w:num>
-  <w:num w:numId="11">
-    <w:abstractNumId w:val="12"/>
-  </w:num>
-  <w:num w:numId="12">
-    <w:abstractNumId w:val="15"/>
-  </w:num>
   <w:num w:numId="13">
-    <w:abstractNumId w:val="10"/>
+    <w:abstractNumId w:val="11"/>
   </w:num>
   <w:num w:numId="14">
-    <w:abstractNumId w:val="8"/>
+    <w:abstractNumId w:val="9"/>
   </w:num>
   <w:num w:numId="15">
-    <w:abstractNumId w:val="18"/>
+    <w:abstractNumId w:val="19"/>
   </w:num>
   <w:num w:numId="16">
     <w:abstractNumId w:val="2"/>
@@ -6349,10 +6493,13 @@
     <w:abstractNumId w:val="3"/>
   </w:num>
   <w:num w:numId="18">
-    <w:abstractNumId w:val="9"/>
+    <w:abstractNumId w:val="10"/>
   </w:num>
   <w:num w:numId="19">
     <w:abstractNumId w:val="7"/>
+  </w:num>
+  <w:num w:numId="20">
+    <w:abstractNumId w:val="8"/>
   </w:num>
 </w:numbering>
 </file>

</xml_diff>

<commit_message>
feat:增加20201107 Flink 06的代码 Flink Window 和 Window Function
</commit_message>
<xml_diff>
--- a/doc/学习笔记.docx
+++ b/doc/学习笔记.docx
@@ -4757,100 +4757,329 @@
           <w:lang w:val="en-US" w:eastAsia="zh-CN"/>
         </w:rPr>
       </w:pPr>
+      <w:r>
+        <w:rPr>
+          <w:rFonts w:hint="eastAsia"/>
+          <w:lang w:val="en-US" w:eastAsia="zh-CN"/>
+        </w:rPr>
+        <w:t>Flink 读写 Kafka</w:t>
+      </w:r>
+    </w:p>
+    <w:p>
+      <w:pPr>
+        <w:pStyle w:val="3"/>
+        <w:numPr>
+          <w:ilvl w:val="0"/>
+          <w:numId w:val="20"/>
+        </w:numPr>
+        <w:bidi w:val="0"/>
+        <w:rPr>
+          <w:rFonts w:hint="default"/>
+          <w:lang w:val="en-US" w:eastAsia="zh-CN"/>
+        </w:rPr>
+      </w:pPr>
+      <w:r>
+        <w:rPr>
+          <w:rFonts w:hint="eastAsia"/>
+          <w:lang w:val="en-US" w:eastAsia="zh-CN"/>
+        </w:rPr>
+        <w:t>Flink 部署</w:t>
+      </w:r>
+    </w:p>
+    <w:p>
+      <w:pPr>
+        <w:pStyle w:val="3"/>
+        <w:numPr>
+          <w:ilvl w:val="0"/>
+          <w:numId w:val="20"/>
+        </w:numPr>
+        <w:bidi w:val="0"/>
+        <w:rPr>
+          <w:rFonts w:hint="default"/>
+          <w:lang w:val="en-US" w:eastAsia="zh-CN"/>
+        </w:rPr>
+      </w:pPr>
+      <w:r>
+        <w:rPr>
+          <w:rFonts w:hint="eastAsia"/>
+          <w:lang w:val="en-US" w:eastAsia="zh-CN"/>
+        </w:rPr>
+        <w:t>Flink 接收参数</w:t>
+      </w:r>
+    </w:p>
+    <w:p>
+      <w:pPr>
+        <w:pStyle w:val="3"/>
+        <w:numPr>
+          <w:ilvl w:val="0"/>
+          <w:numId w:val="20"/>
+        </w:numPr>
+        <w:bidi w:val="0"/>
+        <w:rPr>
+          <w:rFonts w:hint="default"/>
+          <w:lang w:val="en-US" w:eastAsia="zh-CN"/>
+        </w:rPr>
+      </w:pPr>
+      <w:r>
+        <w:rPr>
+          <w:rFonts w:hint="eastAsia"/>
+          <w:lang w:val="en-US" w:eastAsia="zh-CN"/>
+        </w:rPr>
+        <w:t>Flink 提交</w:t>
+      </w:r>
+    </w:p>
+    <w:p>
+      <w:pPr>
+        <w:pStyle w:val="3"/>
+        <w:numPr>
+          <w:ilvl w:val="0"/>
+          <w:numId w:val="20"/>
+        </w:numPr>
+        <w:bidi w:val="0"/>
+        <w:rPr>
+          <w:rFonts w:hint="default"/>
+          <w:lang w:val="en-US" w:eastAsia="zh-CN"/>
+        </w:rPr>
+      </w:pPr>
+      <w:r>
+        <w:rPr>
+          <w:rFonts w:hint="eastAsia"/>
+          <w:lang w:val="en-US" w:eastAsia="zh-CN"/>
+        </w:rPr>
+        <w:t>Flink WEB UI</w:t>
+      </w:r>
+    </w:p>
+    <w:p>
+      <w:pPr>
+        <w:rPr>
+          <w:rFonts w:hint="eastAsia"/>
+          <w:lang w:val="en-US" w:eastAsia="zh-CN"/>
+        </w:rPr>
+      </w:pPr>
+    </w:p>
+    <w:p>
+      <w:pPr>
+        <w:pStyle w:val="2"/>
+        <w:bidi w:val="0"/>
+        <w:rPr>
+          <w:rFonts w:hint="eastAsia"/>
+          <w:lang w:val="en-US" w:eastAsia="zh-CN"/>
+        </w:rPr>
+      </w:pPr>
+      <w:r>
+        <w:rPr>
+          <w:rFonts w:hint="eastAsia"/>
+          <w:lang w:val="en-US" w:eastAsia="zh-CN"/>
+        </w:rPr>
+        <w:t>20201107 Flink 第6课</w:t>
+      </w:r>
+    </w:p>
+    <w:p>
+      <w:pPr>
+        <w:numPr>
+          <w:ilvl w:val="0"/>
+          <w:numId w:val="21"/>
+        </w:numPr>
+        <w:rPr>
+          <w:rFonts w:hint="eastAsia"/>
+          <w:lang w:val="en-US" w:eastAsia="zh-CN"/>
+        </w:rPr>
+      </w:pPr>
+      <w:r>
+        <w:rPr>
+          <w:rFonts w:hint="eastAsia"/>
+          <w:lang w:val="en-US" w:eastAsia="zh-CN"/>
+        </w:rPr>
+        <w:t>Window</w:t>
+      </w:r>
+    </w:p>
+    <w:p>
+      <w:pPr>
+        <w:numPr>
+          <w:ilvl w:val="1"/>
+          <w:numId w:val="21"/>
+        </w:numPr>
+        <w:ind w:left="0" w:leftChars="0" w:firstLine="0" w:firstLineChars="0"/>
+        <w:rPr>
+          <w:rFonts w:hint="eastAsia"/>
+          <w:lang w:val="en-US" w:eastAsia="zh-CN"/>
+        </w:rPr>
+      </w:pPr>
+      <w:r>
+        <w:rPr>
+          <w:rFonts w:hint="eastAsia"/>
+          <w:lang w:val="en-US" w:eastAsia="zh-CN"/>
+        </w:rPr>
+        <w:t>滚动</w:t>
+      </w:r>
+    </w:p>
+    <w:p>
+      <w:pPr>
+        <w:numPr>
+          <w:ilvl w:val="1"/>
+          <w:numId w:val="21"/>
+        </w:numPr>
+        <w:ind w:left="0" w:leftChars="0" w:firstLine="0" w:firstLineChars="0"/>
+        <w:rPr>
+          <w:rFonts w:hint="default"/>
+          <w:lang w:val="en-US" w:eastAsia="zh-CN"/>
+        </w:rPr>
+      </w:pPr>
+      <w:r>
+        <w:rPr>
+          <w:rFonts w:hint="eastAsia"/>
+          <w:lang w:val="en-US" w:eastAsia="zh-CN"/>
+        </w:rPr>
+        <w:t>滑动</w:t>
+      </w:r>
+    </w:p>
+    <w:p>
+      <w:pPr>
+        <w:numPr>
+          <w:ilvl w:val="1"/>
+          <w:numId w:val="21"/>
+        </w:numPr>
+        <w:ind w:left="0" w:leftChars="0" w:firstLine="0" w:firstLineChars="0"/>
+        <w:rPr>
+          <w:rFonts w:hint="default"/>
+          <w:lang w:val="en-US" w:eastAsia="zh-CN"/>
+        </w:rPr>
+      </w:pPr>
+      <w:r>
+        <w:rPr>
+          <w:rFonts w:hint="eastAsia"/>
+          <w:lang w:val="en-US" w:eastAsia="zh-CN"/>
+        </w:rPr>
+        <w:t>Session</w:t>
+      </w:r>
       <w:bookmarkStart w:id="0" w:name="_GoBack"/>
-      <w:r>
-        <w:rPr>
-          <w:rFonts w:hint="eastAsia"/>
-          <w:lang w:val="en-US" w:eastAsia="zh-CN"/>
-        </w:rPr>
-        <w:t>Flink 读写 Kafka</w:t>
-      </w:r>
-    </w:p>
-    <w:p>
-      <w:pPr>
-        <w:pStyle w:val="3"/>
-        <w:numPr>
-          <w:ilvl w:val="0"/>
-          <w:numId w:val="20"/>
-        </w:numPr>
-        <w:bidi w:val="0"/>
-        <w:rPr>
-          <w:rFonts w:hint="default"/>
-          <w:lang w:val="en-US" w:eastAsia="zh-CN"/>
-        </w:rPr>
-      </w:pPr>
-      <w:r>
-        <w:rPr>
-          <w:rFonts w:hint="eastAsia"/>
-          <w:lang w:val="en-US" w:eastAsia="zh-CN"/>
-        </w:rPr>
-        <w:t>Flink 部署</w:t>
-      </w:r>
-    </w:p>
-    <w:p>
-      <w:pPr>
-        <w:pStyle w:val="3"/>
-        <w:numPr>
-          <w:ilvl w:val="0"/>
-          <w:numId w:val="20"/>
-        </w:numPr>
-        <w:bidi w:val="0"/>
-        <w:rPr>
-          <w:rFonts w:hint="default"/>
-          <w:lang w:val="en-US" w:eastAsia="zh-CN"/>
-        </w:rPr>
-      </w:pPr>
-      <w:r>
-        <w:rPr>
-          <w:rFonts w:hint="eastAsia"/>
-          <w:lang w:val="en-US" w:eastAsia="zh-CN"/>
-        </w:rPr>
-        <w:t>Flink 接收参数</w:t>
-      </w:r>
-    </w:p>
-    <w:p>
-      <w:pPr>
-        <w:pStyle w:val="3"/>
-        <w:numPr>
-          <w:ilvl w:val="0"/>
-          <w:numId w:val="20"/>
-        </w:numPr>
-        <w:bidi w:val="0"/>
-        <w:rPr>
-          <w:rFonts w:hint="default"/>
-          <w:lang w:val="en-US" w:eastAsia="zh-CN"/>
-        </w:rPr>
-      </w:pPr>
-      <w:r>
-        <w:rPr>
-          <w:rFonts w:hint="eastAsia"/>
-          <w:lang w:val="en-US" w:eastAsia="zh-CN"/>
-        </w:rPr>
-        <w:t>Flink 提交</w:t>
-      </w:r>
-    </w:p>
-    <w:p>
-      <w:pPr>
-        <w:pStyle w:val="3"/>
-        <w:numPr>
-          <w:ilvl w:val="0"/>
-          <w:numId w:val="20"/>
-        </w:numPr>
-        <w:bidi w:val="0"/>
-        <w:rPr>
-          <w:rFonts w:hint="default"/>
-          <w:lang w:val="en-US" w:eastAsia="zh-CN"/>
-        </w:rPr>
-      </w:pPr>
-      <w:r>
-        <w:rPr>
-          <w:rFonts w:hint="eastAsia"/>
-          <w:lang w:val="en-US" w:eastAsia="zh-CN"/>
-        </w:rPr>
-        <w:t>Flink WEB UI</w:t>
-      </w:r>
-    </w:p>
-    <w:bookmarkEnd w:id="0"/>
+      <w:bookmarkEnd w:id="0"/>
+    </w:p>
+    <w:p>
+      <w:pPr>
+        <w:numPr>
+          <w:numId w:val="0"/>
+        </w:numPr>
+        <w:rPr>
+          <w:rFonts w:hint="default"/>
+          <w:lang w:val="en-US" w:eastAsia="zh-CN"/>
+        </w:rPr>
+      </w:pPr>
+      <w:r>
+        <w:rPr>
+          <w:rFonts w:hint="eastAsia"/>
+          <w:lang w:val="en-US" w:eastAsia="zh-CN"/>
+        </w:rPr>
+        <w:t>见 https://ci.apache.org/projects/flink/flink-docs-release-1.10/dev/stream/operators/windows.html</w:t>
+      </w:r>
+    </w:p>
+    <w:p>
+      <w:pPr>
+        <w:numPr>
+          <w:ilvl w:val="0"/>
+          <w:numId w:val="21"/>
+        </w:numPr>
+        <w:rPr>
+          <w:rFonts w:hint="default"/>
+          <w:lang w:val="en-US" w:eastAsia="zh-CN"/>
+        </w:rPr>
+      </w:pPr>
+      <w:r>
+        <w:rPr>
+          <w:rFonts w:hint="eastAsia"/>
+          <w:lang w:val="en-US" w:eastAsia="zh-CN"/>
+        </w:rPr>
+        <w:t>Window Function</w:t>
+      </w:r>
+    </w:p>
+    <w:p>
+      <w:pPr>
+        <w:numPr>
+          <w:ilvl w:val="1"/>
+          <w:numId w:val="21"/>
+        </w:numPr>
+        <w:rPr>
+          <w:rFonts w:hint="eastAsia"/>
+          <w:lang w:val="en-US" w:eastAsia="zh-CN"/>
+        </w:rPr>
+      </w:pPr>
+      <w:r>
+        <w:rPr>
+          <w:rFonts w:hint="eastAsia"/>
+          <w:lang w:val="en-US" w:eastAsia="zh-CN"/>
+        </w:rPr>
+        <w:t>reduce</w:t>
+      </w:r>
+    </w:p>
+    <w:p>
+      <w:pPr>
+        <w:numPr>
+          <w:ilvl w:val="1"/>
+          <w:numId w:val="21"/>
+        </w:numPr>
+        <w:rPr>
+          <w:rFonts w:hint="default"/>
+          <w:lang w:val="en-US" w:eastAsia="zh-CN"/>
+        </w:rPr>
+      </w:pPr>
+      <w:r>
+        <w:rPr>
+          <w:rFonts w:hint="eastAsia"/>
+          <w:lang w:val="en-US" w:eastAsia="zh-CN"/>
+        </w:rPr>
+        <w:t>aggregate</w:t>
+      </w:r>
+    </w:p>
+    <w:p>
+      <w:pPr>
+        <w:numPr>
+          <w:ilvl w:val="1"/>
+          <w:numId w:val="21"/>
+        </w:numPr>
+        <w:rPr>
+          <w:rFonts w:hint="default"/>
+          <w:lang w:val="en-US" w:eastAsia="zh-CN"/>
+        </w:rPr>
+      </w:pPr>
+      <w:r>
+        <w:rPr>
+          <w:rFonts w:hint="eastAsia"/>
+          <w:lang w:val="en-US" w:eastAsia="zh-CN"/>
+        </w:rPr>
+        <w:t>process</w:t>
+      </w:r>
+    </w:p>
+    <w:p>
+      <w:pPr>
+        <w:numPr>
+          <w:numId w:val="0"/>
+        </w:numPr>
+        <w:ind w:leftChars="0"/>
+        <w:rPr>
+          <w:rFonts w:hint="default"/>
+          <w:lang w:val="en-US" w:eastAsia="zh-CN"/>
+        </w:rPr>
+      </w:pPr>
+    </w:p>
+    <w:p>
+      <w:pPr>
+        <w:numPr>
+          <w:ilvl w:val="0"/>
+          <w:numId w:val="21"/>
+        </w:numPr>
+        <w:rPr>
+          <w:rFonts w:hint="default"/>
+          <w:lang w:val="en-US" w:eastAsia="zh-CN"/>
+        </w:rPr>
+      </w:pPr>
+      <w:r>
+        <w:rPr>
+          <w:rFonts w:hint="eastAsia"/>
+          <w:lang w:val="en-US" w:eastAsia="zh-CN"/>
+        </w:rPr>
+        <w:t>备用</w:t>
+      </w:r>
+    </w:p>
     <w:sectPr>
       <w:pgSz w:w="11906" w:h="16838"/>
       <w:pgMar w:top="1440" w:right="1800" w:bottom="1440" w:left="1800" w:header="851" w:footer="992" w:gutter="0"/>
@@ -6325,6 +6554,126 @@
     <w:nsid w:val="5D55A022"/>
     <w:multiLevelType w:val="multilevel"/>
     <w:tmpl w:val="5D55A022"/>
+    <w:lvl w:ilvl="0" w:tentative="0">
+      <w:start w:val="1"/>
+      <w:numFmt w:val="decimal"/>
+      <w:lvlText w:val="%1."/>
+      <w:lvlJc w:val="left"/>
+      <w:pPr>
+        <w:tabs>
+          <w:tab w:val="left" w:pos="312"/>
+        </w:tabs>
+      </w:pPr>
+    </w:lvl>
+    <w:lvl w:ilvl="1" w:tentative="0">
+      <w:start w:val="1"/>
+      <w:numFmt w:val="decimal"/>
+      <w:suff w:val="space"/>
+      <w:lvlText w:val="%1.%2"/>
+      <w:lvlJc w:val="left"/>
+      <w:pPr>
+        <w:ind w:left="0" w:leftChars="0" w:firstLine="0" w:firstLineChars="0"/>
+      </w:pPr>
+      <w:rPr>
+        <w:rFonts w:hint="default"/>
+      </w:rPr>
+    </w:lvl>
+    <w:lvl w:ilvl="2" w:tentative="0">
+      <w:start w:val="1"/>
+      <w:numFmt w:val="decimal"/>
+      <w:suff w:val="space"/>
+      <w:lvlText w:val="%1.%2.%3"/>
+      <w:lvlJc w:val="left"/>
+      <w:pPr>
+        <w:ind w:left="0" w:leftChars="0" w:firstLine="0" w:firstLineChars="0"/>
+      </w:pPr>
+      <w:rPr>
+        <w:rFonts w:hint="default"/>
+      </w:rPr>
+    </w:lvl>
+    <w:lvl w:ilvl="3" w:tentative="0">
+      <w:start w:val="1"/>
+      <w:numFmt w:val="decimal"/>
+      <w:suff w:val="space"/>
+      <w:lvlText w:val="%1.%2.%3.%4"/>
+      <w:lvlJc w:val="left"/>
+      <w:pPr>
+        <w:ind w:left="0" w:leftChars="0" w:firstLine="0" w:firstLineChars="0"/>
+      </w:pPr>
+      <w:rPr>
+        <w:rFonts w:hint="default"/>
+      </w:rPr>
+    </w:lvl>
+    <w:lvl w:ilvl="4" w:tentative="0">
+      <w:start w:val="1"/>
+      <w:numFmt w:val="decimal"/>
+      <w:suff w:val="space"/>
+      <w:lvlText w:val="%1.%2.%3.%4.%5"/>
+      <w:lvlJc w:val="left"/>
+      <w:pPr>
+        <w:ind w:left="0" w:leftChars="0" w:firstLine="0" w:firstLineChars="0"/>
+      </w:pPr>
+      <w:rPr>
+        <w:rFonts w:hint="default"/>
+      </w:rPr>
+    </w:lvl>
+    <w:lvl w:ilvl="5" w:tentative="0">
+      <w:start w:val="1"/>
+      <w:numFmt w:val="decimal"/>
+      <w:suff w:val="space"/>
+      <w:lvlText w:val="%1.%2.%3.%4.%5.%6"/>
+      <w:lvlJc w:val="left"/>
+      <w:pPr>
+        <w:ind w:left="0" w:leftChars="0" w:firstLine="0" w:firstLineChars="0"/>
+      </w:pPr>
+      <w:rPr>
+        <w:rFonts w:hint="default"/>
+      </w:rPr>
+    </w:lvl>
+    <w:lvl w:ilvl="6" w:tentative="0">
+      <w:start w:val="1"/>
+      <w:numFmt w:val="decimal"/>
+      <w:suff w:val="space"/>
+      <w:lvlText w:val="%1.%2.%3.%4.%5.%6.%7"/>
+      <w:lvlJc w:val="left"/>
+      <w:pPr>
+        <w:ind w:left="0" w:leftChars="0" w:firstLine="0" w:firstLineChars="0"/>
+      </w:pPr>
+      <w:rPr>
+        <w:rFonts w:hint="default"/>
+      </w:rPr>
+    </w:lvl>
+    <w:lvl w:ilvl="7" w:tentative="0">
+      <w:start w:val="1"/>
+      <w:numFmt w:val="decimal"/>
+      <w:suff w:val="space"/>
+      <w:lvlText w:val="%1.%2.%3.%4.%5.%6.%7.%8"/>
+      <w:lvlJc w:val="left"/>
+      <w:pPr>
+        <w:ind w:left="0" w:leftChars="0" w:firstLine="0" w:firstLineChars="0"/>
+      </w:pPr>
+      <w:rPr>
+        <w:rFonts w:hint="default"/>
+      </w:rPr>
+    </w:lvl>
+    <w:lvl w:ilvl="8" w:tentative="0">
+      <w:start w:val="1"/>
+      <w:numFmt w:val="decimal"/>
+      <w:suff w:val="space"/>
+      <w:lvlText w:val="%1.%2.%3.%4.%5.%6.%7.%8.%9"/>
+      <w:lvlJc w:val="left"/>
+      <w:pPr>
+        <w:ind w:left="0" w:leftChars="0" w:firstLine="0" w:firstLineChars="0"/>
+      </w:pPr>
+      <w:rPr>
+        <w:rFonts w:hint="default"/>
+      </w:rPr>
+    </w:lvl>
+  </w:abstractNum>
+  <w:abstractNum w:abstractNumId="20">
+    <w:nsid w:val="78F500A7"/>
+    <w:multiLevelType w:val="multilevel"/>
+    <w:tmpl w:val="78F500A7"/>
     <w:lvl w:ilvl="0" w:tentative="0">
       <w:start w:val="1"/>
       <w:numFmt w:val="decimal"/>
@@ -6500,6 +6849,9 @@
   </w:num>
   <w:num w:numId="20">
     <w:abstractNumId w:val="8"/>
+  </w:num>
+  <w:num w:numId="21">
+    <w:abstractNumId w:val="20"/>
   </w:num>
 </w:numbering>
 </file>

</xml_diff>

<commit_message>
feat:增加Flink 第8课 Table SQL API的代码
</commit_message>
<xml_diff>
--- a/doc/学习笔记.docx
+++ b/doc/学习笔记.docx
@@ -41,6 +41,8 @@
         </w:rPr>
         <w:t>模板设计模式</w:t>
       </w:r>
+      <w:bookmarkStart w:id="0" w:name="_GoBack"/>
+      <w:bookmarkEnd w:id="0"/>
     </w:p>
     <w:p>
       <w:pPr>
@@ -643,7 +645,7 @@
       </w:r>
       <w:r>
         <w:rPr>
-          <w:rStyle w:val="7"/>
+          <w:rStyle w:val="8"/>
           <w:rFonts w:ascii="Segoe UI" w:hAnsi="Segoe UI" w:eastAsia="Segoe UI" w:cs="Segoe UI"/>
           <w:b/>
           <w:i w:val="0"/>
@@ -711,7 +713,7 @@
       </w:r>
       <w:r>
         <w:rPr>
-          <w:rStyle w:val="8"/>
+          <w:rStyle w:val="9"/>
           <w:rFonts w:hint="eastAsia"/>
           <w:lang w:val="en-US" w:eastAsia="zh-CN"/>
         </w:rPr>
@@ -1411,7 +1413,7 @@
       </w:r>
       <w:r>
         <w:rPr>
-          <w:rStyle w:val="8"/>
+          <w:rStyle w:val="9"/>
           <w:rFonts w:hint="eastAsia"/>
           <w:lang w:val="en-US" w:eastAsia="zh-CN"/>
         </w:rPr>
@@ -2389,7 +2391,7 @@
       </w:r>
       <w:r>
         <w:rPr>
-          <w:rStyle w:val="8"/>
+          <w:rStyle w:val="9"/>
           <w:rFonts w:hint="default"/>
           <w:lang w:val="en-US" w:eastAsia="zh-CN"/>
         </w:rPr>
@@ -2439,7 +2441,7 @@
       </w:r>
       <w:r>
         <w:rPr>
-          <w:rStyle w:val="8"/>
+          <w:rStyle w:val="9"/>
           <w:rFonts w:hint="default"/>
           <w:lang w:val="en-US" w:eastAsia="zh-CN"/>
         </w:rPr>
@@ -4876,10 +4878,12 @@
     </w:p>
     <w:p>
       <w:pPr>
+        <w:pStyle w:val="3"/>
         <w:numPr>
           <w:ilvl w:val="0"/>
           <w:numId w:val="21"/>
         </w:numPr>
+        <w:bidi w:val="0"/>
         <w:rPr>
           <w:rFonts w:hint="eastAsia"/>
           <w:lang w:val="en-US" w:eastAsia="zh-CN"/>
@@ -4895,11 +4899,12 @@
     </w:p>
     <w:p>
       <w:pPr>
+        <w:pStyle w:val="4"/>
         <w:numPr>
           <w:ilvl w:val="1"/>
           <w:numId w:val="21"/>
         </w:numPr>
-        <w:ind w:left="0" w:leftChars="0" w:firstLine="0" w:firstLineChars="0"/>
+        <w:bidi w:val="0"/>
         <w:rPr>
           <w:rFonts w:hint="eastAsia"/>
           <w:lang w:val="en-US" w:eastAsia="zh-CN"/>
@@ -4915,11 +4920,12 @@
     </w:p>
     <w:p>
       <w:pPr>
+        <w:pStyle w:val="4"/>
         <w:numPr>
           <w:ilvl w:val="1"/>
           <w:numId w:val="21"/>
         </w:numPr>
-        <w:ind w:left="0" w:leftChars="0" w:firstLine="0" w:firstLineChars="0"/>
+        <w:bidi w:val="0"/>
         <w:rPr>
           <w:rFonts w:hint="default"/>
           <w:lang w:val="en-US" w:eastAsia="zh-CN"/>
@@ -4935,11 +4941,12 @@
     </w:p>
     <w:p>
       <w:pPr>
+        <w:pStyle w:val="4"/>
         <w:numPr>
           <w:ilvl w:val="1"/>
           <w:numId w:val="21"/>
         </w:numPr>
-        <w:ind w:left="0" w:leftChars="0" w:firstLine="0" w:firstLineChars="0"/>
+        <w:bidi w:val="0"/>
         <w:rPr>
           <w:rFonts w:hint="default"/>
           <w:lang w:val="en-US" w:eastAsia="zh-CN"/>
@@ -4952,12 +4959,11 @@
         </w:rPr>
         <w:t>Session</w:t>
       </w:r>
-      <w:bookmarkStart w:id="0" w:name="_GoBack"/>
-      <w:bookmarkEnd w:id="0"/>
-    </w:p>
-    <w:p>
-      <w:pPr>
-        <w:numPr>
+    </w:p>
+    <w:p>
+      <w:pPr>
+        <w:numPr>
+          <w:ilvl w:val="0"/>
           <w:numId w:val="0"/>
         </w:numPr>
         <w:rPr>
@@ -4975,10 +4981,12 @@
     </w:p>
     <w:p>
       <w:pPr>
+        <w:pStyle w:val="3"/>
         <w:numPr>
           <w:ilvl w:val="0"/>
           <w:numId w:val="21"/>
         </w:numPr>
+        <w:bidi w:val="0"/>
         <w:rPr>
           <w:rFonts w:hint="default"/>
           <w:lang w:val="en-US" w:eastAsia="zh-CN"/>
@@ -4994,10 +5002,12 @@
     </w:p>
     <w:p>
       <w:pPr>
+        <w:pStyle w:val="4"/>
         <w:numPr>
           <w:ilvl w:val="1"/>
           <w:numId w:val="21"/>
         </w:numPr>
+        <w:bidi w:val="0"/>
         <w:rPr>
           <w:rFonts w:hint="eastAsia"/>
           <w:lang w:val="en-US" w:eastAsia="zh-CN"/>
@@ -5013,10 +5023,12 @@
     </w:p>
     <w:p>
       <w:pPr>
+        <w:pStyle w:val="4"/>
         <w:numPr>
           <w:ilvl w:val="1"/>
           <w:numId w:val="21"/>
         </w:numPr>
+        <w:bidi w:val="0"/>
         <w:rPr>
           <w:rFonts w:hint="default"/>
           <w:lang w:val="en-US" w:eastAsia="zh-CN"/>
@@ -5032,10 +5044,12 @@
     </w:p>
     <w:p>
       <w:pPr>
+        <w:pStyle w:val="4"/>
         <w:numPr>
           <w:ilvl w:val="1"/>
           <w:numId w:val="21"/>
         </w:numPr>
+        <w:bidi w:val="0"/>
         <w:rPr>
           <w:rFonts w:hint="default"/>
           <w:lang w:val="en-US" w:eastAsia="zh-CN"/>
@@ -5052,6 +5066,7 @@
     <w:p>
       <w:pPr>
         <w:numPr>
+          <w:ilvl w:val="0"/>
           <w:numId w:val="0"/>
         </w:numPr>
         <w:ind w:leftChars="0"/>
@@ -5078,6 +5093,130 @@
           <w:lang w:val="en-US" w:eastAsia="zh-CN"/>
         </w:rPr>
         <w:t>备用</w:t>
+      </w:r>
+    </w:p>
+    <w:p>
+      <w:pPr>
+        <w:widowControl w:val="0"/>
+        <w:numPr>
+          <w:numId w:val="0"/>
+        </w:numPr>
+        <w:tabs>
+          <w:tab w:val="left" w:pos="312"/>
+        </w:tabs>
+        <w:jc w:val="both"/>
+        <w:rPr>
+          <w:rFonts w:hint="eastAsia"/>
+          <w:lang w:val="en-US" w:eastAsia="zh-CN"/>
+        </w:rPr>
+      </w:pPr>
+    </w:p>
+    <w:p>
+      <w:pPr>
+        <w:pStyle w:val="2"/>
+        <w:bidi w:val="0"/>
+        <w:rPr>
+          <w:rFonts w:hint="eastAsia"/>
+          <w:lang w:val="en-US" w:eastAsia="zh-CN"/>
+        </w:rPr>
+      </w:pPr>
+      <w:r>
+        <w:rPr>
+          <w:rFonts w:hint="default"/>
+          <w:lang w:val="en-US" w:eastAsia="zh-CN"/>
+        </w:rPr>
+        <w:t>20201108</w:t>
+      </w:r>
+      <w:r>
+        <w:rPr>
+          <w:rFonts w:hint="eastAsia"/>
+          <w:lang w:val="en-US" w:eastAsia="zh-CN"/>
+        </w:rPr>
+        <w:t xml:space="preserve"> Flink 第 7 课</w:t>
+      </w:r>
+    </w:p>
+    <w:p>
+      <w:pPr>
+        <w:pStyle w:val="3"/>
+        <w:numPr>
+          <w:ilvl w:val="0"/>
+          <w:numId w:val="22"/>
+        </w:numPr>
+        <w:bidi w:val="0"/>
+        <w:rPr>
+          <w:rFonts w:hint="default"/>
+          <w:lang w:val="en-US" w:eastAsia="zh-CN"/>
+        </w:rPr>
+      </w:pPr>
+      <w:r>
+        <w:rPr>
+          <w:rFonts w:hint="eastAsia"/>
+          <w:lang w:val="en-US" w:eastAsia="zh-CN"/>
+        </w:rPr>
+        <w:t>Flink WaterMark</w:t>
+      </w:r>
+    </w:p>
+    <w:p>
+      <w:pPr>
+        <w:pStyle w:val="4"/>
+        <w:numPr>
+          <w:ilvl w:val="1"/>
+          <w:numId w:val="22"/>
+        </w:numPr>
+        <w:bidi w:val="0"/>
+        <w:rPr>
+          <w:rFonts w:hint="eastAsia"/>
+          <w:lang w:val="en-US" w:eastAsia="zh-CN"/>
+        </w:rPr>
+      </w:pPr>
+      <w:r>
+        <w:rPr>
+          <w:rFonts w:hint="eastAsia"/>
+          <w:lang w:val="en-US" w:eastAsia="zh-CN"/>
+        </w:rPr>
+        <w:t>SessionWindowWaterMark</w:t>
+      </w:r>
+    </w:p>
+    <w:p>
+      <w:pPr>
+        <w:pStyle w:val="4"/>
+        <w:numPr>
+          <w:ilvl w:val="1"/>
+          <w:numId w:val="22"/>
+        </w:numPr>
+        <w:bidi w:val="0"/>
+        <w:rPr>
+          <w:rFonts w:hint="default"/>
+          <w:lang w:val="en-US" w:eastAsia="zh-CN"/>
+        </w:rPr>
+      </w:pPr>
+      <w:r>
+        <w:rPr>
+          <w:rFonts w:hint="eastAsia"/>
+          <w:lang w:val="en-US" w:eastAsia="zh-CN"/>
+        </w:rPr>
+        <w:t>TumblingWindowWaterMark</w:t>
+      </w:r>
+    </w:p>
+    <w:p>
+      <w:pPr>
+        <w:pStyle w:val="4"/>
+        <w:numPr>
+          <w:ilvl w:val="1"/>
+          <w:numId w:val="22"/>
+        </w:numPr>
+        <w:bidi w:val="0"/>
+        <w:rPr>
+          <w:rFonts w:hint="default"/>
+          <w:lang w:val="en-US" w:eastAsia="zh-CN"/>
+        </w:rPr>
+      </w:pPr>
+      <w:r>
+        <w:rPr>
+          <w:rFonts w:hint="eastAsia"/>
+          <w:lang w:val="en-US" w:eastAsia="zh-CN"/>
+        </w:rPr>
+        <w:t>SlidingWindowWaterMark</w:t>
       </w:r>
     </w:p>
     <w:sectPr>
@@ -6671,6 +6810,122 @@
     </w:lvl>
   </w:abstractNum>
   <w:abstractNum w:abstractNumId="20">
+    <w:nsid w:val="6B9E5C6C"/>
+    <w:multiLevelType w:val="multilevel"/>
+    <w:tmpl w:val="6B9E5C6C"/>
+    <w:lvl w:ilvl="0" w:tentative="0">
+      <w:start w:val="1"/>
+      <w:numFmt w:val="decimal"/>
+      <w:suff w:val="space"/>
+      <w:lvlText w:val="%1."/>
+      <w:lvlJc w:val="left"/>
+    </w:lvl>
+    <w:lvl w:ilvl="1" w:tentative="0">
+      <w:start w:val="1"/>
+      <w:numFmt w:val="decimal"/>
+      <w:suff w:val="space"/>
+      <w:lvlText w:val="%1.%2"/>
+      <w:lvlJc w:val="left"/>
+      <w:pPr>
+        <w:ind w:left="0" w:leftChars="0" w:firstLine="0" w:firstLineChars="0"/>
+      </w:pPr>
+      <w:rPr>
+        <w:rFonts w:hint="default"/>
+      </w:rPr>
+    </w:lvl>
+    <w:lvl w:ilvl="2" w:tentative="0">
+      <w:start w:val="1"/>
+      <w:numFmt w:val="decimal"/>
+      <w:suff w:val="space"/>
+      <w:lvlText w:val="%1.%2.%3"/>
+      <w:lvlJc w:val="left"/>
+      <w:pPr>
+        <w:ind w:left="0" w:leftChars="0" w:firstLine="0" w:firstLineChars="0"/>
+      </w:pPr>
+      <w:rPr>
+        <w:rFonts w:hint="default"/>
+      </w:rPr>
+    </w:lvl>
+    <w:lvl w:ilvl="3" w:tentative="0">
+      <w:start w:val="1"/>
+      <w:numFmt w:val="decimal"/>
+      <w:suff w:val="space"/>
+      <w:lvlText w:val="%1.%2.%3.%4"/>
+      <w:lvlJc w:val="left"/>
+      <w:pPr>
+        <w:ind w:left="0" w:leftChars="0" w:firstLine="0" w:firstLineChars="0"/>
+      </w:pPr>
+      <w:rPr>
+        <w:rFonts w:hint="default"/>
+      </w:rPr>
+    </w:lvl>
+    <w:lvl w:ilvl="4" w:tentative="0">
+      <w:start w:val="1"/>
+      <w:numFmt w:val="decimal"/>
+      <w:suff w:val="space"/>
+      <w:lvlText w:val="%1.%2.%3.%4.%5"/>
+      <w:lvlJc w:val="left"/>
+      <w:pPr>
+        <w:ind w:left="0" w:leftChars="0" w:firstLine="0" w:firstLineChars="0"/>
+      </w:pPr>
+      <w:rPr>
+        <w:rFonts w:hint="default"/>
+      </w:rPr>
+    </w:lvl>
+    <w:lvl w:ilvl="5" w:tentative="0">
+      <w:start w:val="1"/>
+      <w:numFmt w:val="decimal"/>
+      <w:suff w:val="space"/>
+      <w:lvlText w:val="%1.%2.%3.%4.%5.%6"/>
+      <w:lvlJc w:val="left"/>
+      <w:pPr>
+        <w:ind w:left="0" w:leftChars="0" w:firstLine="0" w:firstLineChars="0"/>
+      </w:pPr>
+      <w:rPr>
+        <w:rFonts w:hint="default"/>
+      </w:rPr>
+    </w:lvl>
+    <w:lvl w:ilvl="6" w:tentative="0">
+      <w:start w:val="1"/>
+      <w:numFmt w:val="decimal"/>
+      <w:suff w:val="space"/>
+      <w:lvlText w:val="%1.%2.%3.%4.%5.%6.%7"/>
+      <w:lvlJc w:val="left"/>
+      <w:pPr>
+        <w:ind w:left="0" w:leftChars="0" w:firstLine="0" w:firstLineChars="0"/>
+      </w:pPr>
+      <w:rPr>
+        <w:rFonts w:hint="default"/>
+      </w:rPr>
+    </w:lvl>
+    <w:lvl w:ilvl="7" w:tentative="0">
+      <w:start w:val="1"/>
+      <w:numFmt w:val="decimal"/>
+      <w:suff w:val="space"/>
+      <w:lvlText w:val="%1.%2.%3.%4.%5.%6.%7.%8"/>
+      <w:lvlJc w:val="left"/>
+      <w:pPr>
+        <w:ind w:left="0" w:leftChars="0" w:firstLine="0" w:firstLineChars="0"/>
+      </w:pPr>
+      <w:rPr>
+        <w:rFonts w:hint="default"/>
+      </w:rPr>
+    </w:lvl>
+    <w:lvl w:ilvl="8" w:tentative="0">
+      <w:start w:val="1"/>
+      <w:numFmt w:val="decimal"/>
+      <w:suff w:val="space"/>
+      <w:lvlText w:val="%1.%2.%3.%4.%5.%6.%7.%8.%9"/>
+      <w:lvlJc w:val="left"/>
+      <w:pPr>
+        <w:ind w:left="0" w:leftChars="0" w:firstLine="0" w:firstLineChars="0"/>
+      </w:pPr>
+      <w:rPr>
+        <w:rFonts w:hint="default"/>
+      </w:rPr>
+    </w:lvl>
+  </w:abstractNum>
+  <w:abstractNum w:abstractNumId="21">
     <w:nsid w:val="78F500A7"/>
     <w:multiLevelType w:val="multilevel"/>
     <w:tmpl w:val="78F500A7"/>
@@ -6851,6 +7106,9 @@
     <w:abstractNumId w:val="8"/>
   </w:num>
   <w:num w:numId="21">
+    <w:abstractNumId w:val="21"/>
+  </w:num>
+  <w:num w:numId="22">
     <w:abstractNumId w:val="20"/>
   </w:num>
 </w:numbering>
@@ -7205,19 +7463,18 @@
       <w:sz w:val="28"/>
     </w:rPr>
   </w:style>
-  <w:style w:type="character" w:default="1" w:styleId="6">
+  <w:style w:type="character" w:default="1" w:styleId="7">
     <w:name w:val="Default Paragraph Font"/>
     <w:semiHidden/>
     <w:qFormat/>
     <w:uiPriority w:val="0"/>
   </w:style>
-  <w:style w:type="table" w:default="1" w:styleId="9">
+  <w:style w:type="table" w:default="1" w:styleId="6">
     <w:name w:val="Normal Table"/>
     <w:semiHidden/>
     <w:qFormat/>
     <w:uiPriority w:val="0"/>
     <w:tblPr>
-      <w:tblLayout w:type="fixed"/>
       <w:tblCellMar>
         <w:top w:w="0" w:type="dxa"/>
         <w:left w:w="108" w:type="dxa"/>
@@ -7226,18 +7483,18 @@
       </w:tblCellMar>
     </w:tblPr>
   </w:style>
-  <w:style w:type="character" w:styleId="7">
+  <w:style w:type="character" w:styleId="8">
     <w:name w:val="Strong"/>
-    <w:basedOn w:val="6"/>
+    <w:basedOn w:val="7"/>
     <w:qFormat/>
     <w:uiPriority w:val="0"/>
     <w:rPr>
       <w:b/>
     </w:rPr>
   </w:style>
-  <w:style w:type="character" w:styleId="8">
+  <w:style w:type="character" w:styleId="9">
     <w:name w:val="Hyperlink"/>
-    <w:basedOn w:val="6"/>
+    <w:basedOn w:val="7"/>
     <w:qFormat/>
     <w:uiPriority w:val="0"/>
     <w:rPr>
@@ -7256,7 +7513,7 @@
         <a:sysClr val="windowText" lastClr="000000"/>
       </a:dk1>
       <a:lt1>
-        <a:sysClr val="window" lastClr="C7EDCC"/>
+        <a:sysClr val="window" lastClr="FFFFFF"/>
       </a:lt1>
       <a:dk2>
         <a:srgbClr val="44546A"/>

</xml_diff>

<commit_message>
feat:增加20201110 Flink 08的代码 Flink SQL的代码和笔记
</commit_message>
<xml_diff>
--- a/doc/学习笔记.docx
+++ b/doc/学习笔记.docx
@@ -41,8 +41,6 @@
         </w:rPr>
         <w:t>模板设计模式</w:t>
       </w:r>
-      <w:bookmarkStart w:id="0" w:name="_GoBack"/>
-      <w:bookmarkEnd w:id="0"/>
     </w:p>
     <w:p>
       <w:pPr>
@@ -645,7 +643,7 @@
       </w:r>
       <w:r>
         <w:rPr>
-          <w:rStyle w:val="8"/>
+          <w:rStyle w:val="7"/>
           <w:rFonts w:ascii="Segoe UI" w:hAnsi="Segoe UI" w:eastAsia="Segoe UI" w:cs="Segoe UI"/>
           <w:b/>
           <w:i w:val="0"/>
@@ -713,7 +711,7 @@
       </w:r>
       <w:r>
         <w:rPr>
-          <w:rStyle w:val="9"/>
+          <w:rStyle w:val="8"/>
           <w:rFonts w:hint="eastAsia"/>
           <w:lang w:val="en-US" w:eastAsia="zh-CN"/>
         </w:rPr>
@@ -1413,7 +1411,7 @@
       </w:r>
       <w:r>
         <w:rPr>
-          <w:rStyle w:val="9"/>
+          <w:rStyle w:val="8"/>
           <w:rFonts w:hint="eastAsia"/>
           <w:lang w:val="en-US" w:eastAsia="zh-CN"/>
         </w:rPr>
@@ -2391,7 +2389,7 @@
       </w:r>
       <w:r>
         <w:rPr>
-          <w:rStyle w:val="9"/>
+          <w:rStyle w:val="8"/>
           <w:rFonts w:hint="default"/>
           <w:lang w:val="en-US" w:eastAsia="zh-CN"/>
         </w:rPr>
@@ -2441,7 +2439,7 @@
       </w:r>
       <w:r>
         <w:rPr>
-          <w:rStyle w:val="9"/>
+          <w:rStyle w:val="8"/>
           <w:rFonts w:hint="default"/>
           <w:lang w:val="en-US" w:eastAsia="zh-CN"/>
         </w:rPr>
@@ -5099,6 +5097,7 @@
       <w:pPr>
         <w:widowControl w:val="0"/>
         <w:numPr>
+          <w:ilvl w:val="0"/>
           <w:numId w:val="0"/>
         </w:numPr>
         <w:tabs>
@@ -5153,8 +5152,17 @@
           <w:rFonts w:hint="eastAsia"/>
           <w:lang w:val="en-US" w:eastAsia="zh-CN"/>
         </w:rPr>
-        <w:t>Flink WaterMark</w:t>
-      </w:r>
+        <w:t>Flink Water</w:t>
+      </w:r>
+      <w:bookmarkStart w:id="0" w:name="_GoBack"/>
+      <w:r>
+        <w:rPr>
+          <w:rFonts w:hint="eastAsia"/>
+          <w:lang w:val="en-US" w:eastAsia="zh-CN"/>
+        </w:rPr>
+        <w:t>Mark</w:t>
+      </w:r>
+      <w:bookmarkEnd w:id="0"/>
     </w:p>
     <w:p>
       <w:pPr>
@@ -5218,6 +5226,130 @@
         </w:rPr>
         <w:t>SlidingWindowWaterMark</w:t>
       </w:r>
+    </w:p>
+    <w:p>
+      <w:pPr>
+        <w:rPr>
+          <w:rFonts w:hint="eastAsia"/>
+          <w:lang w:val="en-US" w:eastAsia="zh-CN"/>
+        </w:rPr>
+      </w:pPr>
+    </w:p>
+    <w:p>
+      <w:pPr>
+        <w:pStyle w:val="2"/>
+        <w:bidi w:val="0"/>
+        <w:rPr>
+          <w:rFonts w:hint="eastAsia"/>
+          <w:lang w:val="en-US" w:eastAsia="zh-CN"/>
+        </w:rPr>
+      </w:pPr>
+      <w:r>
+        <w:rPr>
+          <w:rFonts w:hint="default"/>
+          <w:lang w:val="en-US" w:eastAsia="zh-CN"/>
+        </w:rPr>
+        <w:t>202011</w:t>
+      </w:r>
+      <w:r>
+        <w:rPr>
+          <w:rFonts w:hint="eastAsia"/>
+          <w:lang w:val="en-US" w:eastAsia="zh-CN"/>
+        </w:rPr>
+        <w:t>10 Flink 第 8 课</w:t>
+      </w:r>
+    </w:p>
+    <w:p>
+      <w:pPr>
+        <w:pStyle w:val="3"/>
+        <w:numPr>
+          <w:ilvl w:val="0"/>
+          <w:numId w:val="23"/>
+        </w:numPr>
+        <w:bidi w:val="0"/>
+        <w:rPr>
+          <w:rFonts w:hint="eastAsia"/>
+          <w:lang w:val="en-US" w:eastAsia="zh-CN"/>
+        </w:rPr>
+      </w:pPr>
+      <w:r>
+        <w:rPr>
+          <w:rFonts w:hint="eastAsia"/>
+          <w:lang w:val="en-US" w:eastAsia="zh-CN"/>
+        </w:rPr>
+        <w:t>Flink SQL</w:t>
+      </w:r>
+    </w:p>
+    <w:p>
+      <w:pPr>
+        <w:pStyle w:val="3"/>
+        <w:numPr>
+          <w:ilvl w:val="0"/>
+          <w:numId w:val="23"/>
+        </w:numPr>
+        <w:bidi w:val="0"/>
+        <w:rPr>
+          <w:rFonts w:hint="default"/>
+          <w:lang w:val="en-US" w:eastAsia="zh-CN"/>
+        </w:rPr>
+      </w:pPr>
+      <w:r>
+        <w:rPr>
+          <w:rFonts w:hint="eastAsia"/>
+          <w:lang w:val="en-US" w:eastAsia="zh-CN"/>
+        </w:rPr>
+        <w:t>Flink SQL 对接Kafka</w:t>
+      </w:r>
+    </w:p>
+    <w:p>
+      <w:pPr>
+        <w:pStyle w:val="3"/>
+        <w:numPr>
+          <w:ilvl w:val="0"/>
+          <w:numId w:val="23"/>
+        </w:numPr>
+        <w:bidi w:val="0"/>
+        <w:rPr>
+          <w:rFonts w:hint="default"/>
+          <w:lang w:val="en-US" w:eastAsia="zh-CN"/>
+        </w:rPr>
+      </w:pPr>
+      <w:r>
+        <w:rPr>
+          <w:rFonts w:hint="eastAsia"/>
+          <w:lang w:val="en-US" w:eastAsia="zh-CN"/>
+        </w:rPr>
+        <w:t>Flink SQL 对接 ES</w:t>
+      </w:r>
+    </w:p>
+    <w:p>
+      <w:pPr>
+        <w:pStyle w:val="3"/>
+        <w:numPr>
+          <w:ilvl w:val="0"/>
+          <w:numId w:val="23"/>
+        </w:numPr>
+        <w:bidi w:val="0"/>
+        <w:rPr>
+          <w:rFonts w:hint="default"/>
+          <w:lang w:val="en-US" w:eastAsia="zh-CN"/>
+        </w:rPr>
+      </w:pPr>
+      <w:r>
+        <w:rPr>
+          <w:rFonts w:hint="eastAsia"/>
+          <w:lang w:val="en-US" w:eastAsia="zh-CN"/>
+        </w:rPr>
+        <w:t>动态表</w:t>
+      </w:r>
+    </w:p>
+    <w:p>
+      <w:pPr>
+        <w:rPr>
+          <w:rFonts w:hint="default"/>
+          <w:lang w:val="en-US" w:eastAsia="zh-CN"/>
+        </w:rPr>
+      </w:pPr>
     </w:p>
     <w:sectPr>
       <w:pgSz w:w="11906" w:h="16838"/>
@@ -5352,6 +5484,22 @@
     </w:lvl>
   </w:abstractNum>
   <w:abstractNum w:abstractNumId="1">
+    <w:nsid w:val="8A1C5418"/>
+    <w:multiLevelType w:val="singleLevel"/>
+    <w:tmpl w:val="8A1C5418"/>
+    <w:lvl w:ilvl="0" w:tentative="0">
+      <w:start w:val="1"/>
+      <w:numFmt w:val="decimal"/>
+      <w:lvlText w:val="%1."/>
+      <w:lvlJc w:val="left"/>
+      <w:pPr>
+        <w:tabs>
+          <w:tab w:val="left" w:pos="312"/>
+        </w:tabs>
+      </w:pPr>
+    </w:lvl>
+  </w:abstractNum>
+  <w:abstractNum w:abstractNumId="2">
     <w:nsid w:val="97CC15A0"/>
     <w:multiLevelType w:val="singleLevel"/>
     <w:tmpl w:val="97CC15A0"/>
@@ -5367,7 +5515,7 @@
       </w:pPr>
     </w:lvl>
   </w:abstractNum>
-  <w:abstractNum w:abstractNumId="2">
+  <w:abstractNum w:abstractNumId="3">
     <w:nsid w:val="99022C45"/>
     <w:multiLevelType w:val="singleLevel"/>
     <w:tmpl w:val="99022C45"/>
@@ -5383,7 +5531,7 @@
       </w:pPr>
     </w:lvl>
   </w:abstractNum>
-  <w:abstractNum w:abstractNumId="3">
+  <w:abstractNum w:abstractNumId="4">
     <w:nsid w:val="A4621F63"/>
     <w:multiLevelType w:val="singleLevel"/>
     <w:tmpl w:val="A4621F63"/>
@@ -5399,7 +5547,7 @@
       </w:pPr>
     </w:lvl>
   </w:abstractNum>
-  <w:abstractNum w:abstractNumId="4">
+  <w:abstractNum w:abstractNumId="5">
     <w:nsid w:val="BCCB1807"/>
     <w:multiLevelType w:val="multilevel"/>
     <w:tmpl w:val="BCCB1807"/>
@@ -5519,7 +5667,7 @@
       </w:rPr>
     </w:lvl>
   </w:abstractNum>
-  <w:abstractNum w:abstractNumId="5">
+  <w:abstractNum w:abstractNumId="6">
     <w:nsid w:val="C2208E28"/>
     <w:multiLevelType w:val="multilevel"/>
     <w:tmpl w:val="C2208E28"/>
@@ -5639,7 +5787,7 @@
       </w:rPr>
     </w:lvl>
   </w:abstractNum>
-  <w:abstractNum w:abstractNumId="6">
+  <w:abstractNum w:abstractNumId="7">
     <w:nsid w:val="C25147AF"/>
     <w:multiLevelType w:val="multilevel"/>
     <w:tmpl w:val="C25147AF"/>
@@ -5759,7 +5907,7 @@
       </w:rPr>
     </w:lvl>
   </w:abstractNum>
-  <w:abstractNum w:abstractNumId="7">
+  <w:abstractNum w:abstractNumId="8">
     <w:nsid w:val="CA133E80"/>
     <w:multiLevelType w:val="multilevel"/>
     <w:tmpl w:val="CA133E80"/>
@@ -5875,7 +6023,7 @@
       </w:rPr>
     </w:lvl>
   </w:abstractNum>
-  <w:abstractNum w:abstractNumId="8">
+  <w:abstractNum w:abstractNumId="9">
     <w:nsid w:val="E3E55EBA"/>
     <w:multiLevelType w:val="singleLevel"/>
     <w:tmpl w:val="E3E55EBA"/>
@@ -5887,7 +6035,7 @@
       <w:lvlJc w:val="left"/>
     </w:lvl>
   </w:abstractNum>
-  <w:abstractNum w:abstractNumId="9">
+  <w:abstractNum w:abstractNumId="10">
     <w:nsid w:val="E7D815F3"/>
     <w:multiLevelType w:val="multilevel"/>
     <w:tmpl w:val="E7D815F3"/>
@@ -6007,7 +6155,7 @@
       </w:rPr>
     </w:lvl>
   </w:abstractNum>
-  <w:abstractNum w:abstractNumId="10">
+  <w:abstractNum w:abstractNumId="11">
     <w:nsid w:val="EE8C96AB"/>
     <w:multiLevelType w:val="multilevel"/>
     <w:tmpl w:val="EE8C96AB"/>
@@ -6127,7 +6275,7 @@
       </w:rPr>
     </w:lvl>
   </w:abstractNum>
-  <w:abstractNum w:abstractNumId="11">
+  <w:abstractNum w:abstractNumId="12">
     <w:nsid w:val="F41D84A9"/>
     <w:multiLevelType w:val="singleLevel"/>
     <w:tmpl w:val="F41D84A9"/>
@@ -6143,7 +6291,7 @@
       </w:pPr>
     </w:lvl>
   </w:abstractNum>
-  <w:abstractNum w:abstractNumId="12">
+  <w:abstractNum w:abstractNumId="13">
     <w:nsid w:val="F7A8D254"/>
     <w:multiLevelType w:val="singleLevel"/>
     <w:tmpl w:val="F7A8D254"/>
@@ -6159,7 +6307,7 @@
       </w:pPr>
     </w:lvl>
   </w:abstractNum>
-  <w:abstractNum w:abstractNumId="13">
+  <w:abstractNum w:abstractNumId="14">
     <w:nsid w:val="0D03C9B4"/>
     <w:multiLevelType w:val="multilevel"/>
     <w:tmpl w:val="0D03C9B4"/>
@@ -6279,7 +6427,7 @@
       </w:rPr>
     </w:lvl>
   </w:abstractNum>
-  <w:abstractNum w:abstractNumId="14">
+  <w:abstractNum w:abstractNumId="15">
     <w:nsid w:val="0FFF3F9C"/>
     <w:multiLevelType w:val="singleLevel"/>
     <w:tmpl w:val="0FFF3F9C"/>
@@ -6295,7 +6443,7 @@
       </w:pPr>
     </w:lvl>
   </w:abstractNum>
-  <w:abstractNum w:abstractNumId="15">
+  <w:abstractNum w:abstractNumId="16">
     <w:nsid w:val="26A877FE"/>
     <w:multiLevelType w:val="singleLevel"/>
     <w:tmpl w:val="26A877FE"/>
@@ -6311,7 +6459,7 @@
       </w:pPr>
     </w:lvl>
   </w:abstractNum>
-  <w:abstractNum w:abstractNumId="16">
+  <w:abstractNum w:abstractNumId="17">
     <w:nsid w:val="2799085C"/>
     <w:multiLevelType w:val="multilevel"/>
     <w:tmpl w:val="2799085C"/>
@@ -6431,7 +6579,7 @@
       </w:rPr>
     </w:lvl>
   </w:abstractNum>
-  <w:abstractNum w:abstractNumId="17">
+  <w:abstractNum w:abstractNumId="18">
     <w:nsid w:val="5A5CF23D"/>
     <w:multiLevelType w:val="multilevel"/>
     <w:tmpl w:val="5A5CF23D"/>
@@ -6553,7 +6701,7 @@
       </w:rPr>
     </w:lvl>
   </w:abstractNum>
-  <w:abstractNum w:abstractNumId="18">
+  <w:abstractNum w:abstractNumId="19">
     <w:nsid w:val="5A607B87"/>
     <w:multiLevelType w:val="multilevel"/>
     <w:tmpl w:val="5A607B87"/>
@@ -6689,7 +6837,7 @@
       </w:rPr>
     </w:lvl>
   </w:abstractNum>
-  <w:abstractNum w:abstractNumId="19">
+  <w:abstractNum w:abstractNumId="20">
     <w:nsid w:val="5D55A022"/>
     <w:multiLevelType w:val="multilevel"/>
     <w:tmpl w:val="5D55A022"/>
@@ -6809,7 +6957,7 @@
       </w:rPr>
     </w:lvl>
   </w:abstractNum>
-  <w:abstractNum w:abstractNumId="20">
+  <w:abstractNum w:abstractNumId="21">
     <w:nsid w:val="6B9E5C6C"/>
     <w:multiLevelType w:val="multilevel"/>
     <w:tmpl w:val="6B9E5C6C"/>
@@ -6925,7 +7073,7 @@
       </w:rPr>
     </w:lvl>
   </w:abstractNum>
-  <w:abstractNum w:abstractNumId="21">
+  <w:abstractNum w:abstractNumId="22">
     <w:nsid w:val="78F500A7"/>
     <w:multiLevelType w:val="multilevel"/>
     <w:tmpl w:val="78F500A7"/>
@@ -7046,70 +7194,73 @@
     </w:lvl>
   </w:abstractNum>
   <w:num w:numId="1">
-    <w:abstractNumId w:val="14"/>
+    <w:abstractNumId w:val="15"/>
   </w:num>
   <w:num w:numId="2">
-    <w:abstractNumId w:val="15"/>
+    <w:abstractNumId w:val="16"/>
   </w:num>
   <w:num w:numId="3">
     <w:abstractNumId w:val="0"/>
   </w:num>
   <w:num w:numId="4">
+    <w:abstractNumId w:val="5"/>
+  </w:num>
+  <w:num w:numId="5">
+    <w:abstractNumId w:val="19"/>
+  </w:num>
+  <w:num w:numId="6">
+    <w:abstractNumId w:val="7"/>
+  </w:num>
+  <w:num w:numId="7">
+    <w:abstractNumId w:val="13"/>
+  </w:num>
+  <w:num w:numId="8">
+    <w:abstractNumId w:val="2"/>
+  </w:num>
+  <w:num w:numId="9">
+    <w:abstractNumId w:val="6"/>
+  </w:num>
+  <w:num w:numId="10">
+    <w:abstractNumId w:val="18"/>
+  </w:num>
+  <w:num w:numId="11">
+    <w:abstractNumId w:val="14"/>
+  </w:num>
+  <w:num w:numId="12">
+    <w:abstractNumId w:val="17"/>
+  </w:num>
+  <w:num w:numId="13">
+    <w:abstractNumId w:val="12"/>
+  </w:num>
+  <w:num w:numId="14">
+    <w:abstractNumId w:val="10"/>
+  </w:num>
+  <w:num w:numId="15">
+    <w:abstractNumId w:val="20"/>
+  </w:num>
+  <w:num w:numId="16">
+    <w:abstractNumId w:val="3"/>
+  </w:num>
+  <w:num w:numId="17">
     <w:abstractNumId w:val="4"/>
   </w:num>
-  <w:num w:numId="5">
-    <w:abstractNumId w:val="18"/>
-  </w:num>
-  <w:num w:numId="6">
-    <w:abstractNumId w:val="6"/>
-  </w:num>
-  <w:num w:numId="7">
-    <w:abstractNumId w:val="12"/>
-  </w:num>
-  <w:num w:numId="8">
-    <w:abstractNumId w:val="1"/>
-  </w:num>
-  <w:num w:numId="9">
-    <w:abstractNumId w:val="5"/>
-  </w:num>
-  <w:num w:numId="10">
-    <w:abstractNumId w:val="17"/>
-  </w:num>
-  <w:num w:numId="11">
-    <w:abstractNumId w:val="13"/>
-  </w:num>
-  <w:num w:numId="12">
-    <w:abstractNumId w:val="16"/>
-  </w:num>
-  <w:num w:numId="13">
+  <w:num w:numId="18">
     <w:abstractNumId w:val="11"/>
   </w:num>
-  <w:num w:numId="14">
+  <w:num w:numId="19">
+    <w:abstractNumId w:val="8"/>
+  </w:num>
+  <w:num w:numId="20">
     <w:abstractNumId w:val="9"/>
   </w:num>
-  <w:num w:numId="15">
-    <w:abstractNumId w:val="19"/>
+  <w:num w:numId="21">
+    <w:abstractNumId w:val="22"/>
   </w:num>
-  <w:num w:numId="16">
-    <w:abstractNumId w:val="2"/>
-  </w:num>
-  <w:num w:numId="17">
-    <w:abstractNumId w:val="3"/>
-  </w:num>
-  <w:num w:numId="18">
-    <w:abstractNumId w:val="10"/>
-  </w:num>
-  <w:num w:numId="19">
-    <w:abstractNumId w:val="7"/>
-  </w:num>
-  <w:num w:numId="20">
-    <w:abstractNumId w:val="8"/>
-  </w:num>
-  <w:num w:numId="21">
+  <w:num w:numId="22">
     <w:abstractNumId w:val="21"/>
   </w:num>
-  <w:num w:numId="22">
-    <w:abstractNumId w:val="20"/>
+  <w:num w:numId="23">
+    <w:abstractNumId w:val="1"/>
   </w:num>
 </w:numbering>
 </file>
@@ -7463,18 +7614,19 @@
       <w:sz w:val="28"/>
     </w:rPr>
   </w:style>
-  <w:style w:type="character" w:default="1" w:styleId="7">
+  <w:style w:type="character" w:default="1" w:styleId="6">
     <w:name w:val="Default Paragraph Font"/>
     <w:semiHidden/>
     <w:qFormat/>
     <w:uiPriority w:val="0"/>
   </w:style>
-  <w:style w:type="table" w:default="1" w:styleId="6">
+  <w:style w:type="table" w:default="1" w:styleId="9">
     <w:name w:val="Normal Table"/>
     <w:semiHidden/>
     <w:qFormat/>
     <w:uiPriority w:val="0"/>
     <w:tblPr>
+      <w:tblLayout w:type="fixed"/>
       <w:tblCellMar>
         <w:top w:w="0" w:type="dxa"/>
         <w:left w:w="108" w:type="dxa"/>
@@ -7483,18 +7635,18 @@
       </w:tblCellMar>
     </w:tblPr>
   </w:style>
-  <w:style w:type="character" w:styleId="8">
+  <w:style w:type="character" w:styleId="7">
     <w:name w:val="Strong"/>
-    <w:basedOn w:val="7"/>
+    <w:basedOn w:val="6"/>
     <w:qFormat/>
     <w:uiPriority w:val="0"/>
     <w:rPr>
       <w:b/>
     </w:rPr>
   </w:style>
-  <w:style w:type="character" w:styleId="9">
+  <w:style w:type="character" w:styleId="8">
     <w:name w:val="Hyperlink"/>
-    <w:basedOn w:val="7"/>
+    <w:basedOn w:val="6"/>
     <w:qFormat/>
     <w:uiPriority w:val="0"/>
     <w:rPr>
@@ -7513,7 +7665,7 @@
         <a:sysClr val="windowText" lastClr="000000"/>
       </a:dk1>
       <a:lt1>
-        <a:sysClr val="window" lastClr="FFFFFF"/>
+        <a:sysClr val="window" lastClr="C7EDCC"/>
       </a:lt1>
       <a:dk2>
         <a:srgbClr val="44546A"/>

</xml_diff>

<commit_message>
feat:增加20201114 Flink 13的代码 Flink ETL , Async IO,BroadcastState 的代码示例和笔记
</commit_message>
<xml_diff>
--- a/doc/学习笔记.docx
+++ b/doc/学习笔记.docx
@@ -5152,16 +5152,262 @@
           <w:rFonts w:hint="eastAsia"/>
           <w:lang w:val="en-US" w:eastAsia="zh-CN"/>
         </w:rPr>
-        <w:t>Flink Water</w:t>
+        <w:t>Flink WaterMark</w:t>
+      </w:r>
+    </w:p>
+    <w:p>
+      <w:pPr>
+        <w:pStyle w:val="4"/>
+        <w:numPr>
+          <w:ilvl w:val="1"/>
+          <w:numId w:val="22"/>
+        </w:numPr>
+        <w:bidi w:val="0"/>
+        <w:rPr>
+          <w:rFonts w:hint="eastAsia"/>
+          <w:lang w:val="en-US" w:eastAsia="zh-CN"/>
+        </w:rPr>
+      </w:pPr>
+      <w:r>
+        <w:rPr>
+          <w:rFonts w:hint="eastAsia"/>
+          <w:lang w:val="en-US" w:eastAsia="zh-CN"/>
+        </w:rPr>
+        <w:t>SessionWindowWaterMark</w:t>
+      </w:r>
+    </w:p>
+    <w:p>
+      <w:pPr>
+        <w:pStyle w:val="4"/>
+        <w:numPr>
+          <w:ilvl w:val="1"/>
+          <w:numId w:val="22"/>
+        </w:numPr>
+        <w:bidi w:val="0"/>
+        <w:rPr>
+          <w:rFonts w:hint="default"/>
+          <w:lang w:val="en-US" w:eastAsia="zh-CN"/>
+        </w:rPr>
+      </w:pPr>
+      <w:r>
+        <w:rPr>
+          <w:rFonts w:hint="eastAsia"/>
+          <w:lang w:val="en-US" w:eastAsia="zh-CN"/>
+        </w:rPr>
+        <w:t>TumblingWindowWaterMark</w:t>
+      </w:r>
+    </w:p>
+    <w:p>
+      <w:pPr>
+        <w:pStyle w:val="4"/>
+        <w:numPr>
+          <w:ilvl w:val="1"/>
+          <w:numId w:val="22"/>
+        </w:numPr>
+        <w:bidi w:val="0"/>
+        <w:rPr>
+          <w:rFonts w:hint="default"/>
+          <w:lang w:val="en-US" w:eastAsia="zh-CN"/>
+        </w:rPr>
+      </w:pPr>
+      <w:r>
+        <w:rPr>
+          <w:rFonts w:hint="eastAsia"/>
+          <w:lang w:val="en-US" w:eastAsia="zh-CN"/>
+        </w:rPr>
+        <w:t>SlidingWindowWaterMark</w:t>
+      </w:r>
+    </w:p>
+    <w:p>
+      <w:pPr>
+        <w:rPr>
+          <w:rFonts w:hint="eastAsia"/>
+          <w:lang w:val="en-US" w:eastAsia="zh-CN"/>
+        </w:rPr>
+      </w:pPr>
+    </w:p>
+    <w:p>
+      <w:pPr>
+        <w:pStyle w:val="2"/>
+        <w:bidi w:val="0"/>
+        <w:rPr>
+          <w:rFonts w:hint="eastAsia"/>
+          <w:lang w:val="en-US" w:eastAsia="zh-CN"/>
+        </w:rPr>
+      </w:pPr>
+      <w:r>
+        <w:rPr>
+          <w:rFonts w:hint="default"/>
+          <w:lang w:val="en-US" w:eastAsia="zh-CN"/>
+        </w:rPr>
+        <w:t>202011</w:t>
+      </w:r>
+      <w:r>
+        <w:rPr>
+          <w:rFonts w:hint="eastAsia"/>
+          <w:lang w:val="en-US" w:eastAsia="zh-CN"/>
+        </w:rPr>
+        <w:t>10 Flink 第 8 课</w:t>
+      </w:r>
+    </w:p>
+    <w:p>
+      <w:pPr>
+        <w:pStyle w:val="3"/>
+        <w:numPr>
+          <w:ilvl w:val="0"/>
+          <w:numId w:val="23"/>
+        </w:numPr>
+        <w:bidi w:val="0"/>
+        <w:rPr>
+          <w:rFonts w:hint="eastAsia"/>
+          <w:lang w:val="en-US" w:eastAsia="zh-CN"/>
+        </w:rPr>
+      </w:pPr>
+      <w:r>
+        <w:rPr>
+          <w:rFonts w:hint="eastAsia"/>
+          <w:lang w:val="en-US" w:eastAsia="zh-CN"/>
+        </w:rPr>
+        <w:t>Flink SQL</w:t>
+      </w:r>
+    </w:p>
+    <w:p>
+      <w:pPr>
+        <w:pStyle w:val="3"/>
+        <w:numPr>
+          <w:ilvl w:val="0"/>
+          <w:numId w:val="23"/>
+        </w:numPr>
+        <w:bidi w:val="0"/>
+        <w:rPr>
+          <w:rFonts w:hint="default"/>
+          <w:lang w:val="en-US" w:eastAsia="zh-CN"/>
+        </w:rPr>
+      </w:pPr>
+      <w:r>
+        <w:rPr>
+          <w:rFonts w:hint="eastAsia"/>
+          <w:lang w:val="en-US" w:eastAsia="zh-CN"/>
+        </w:rPr>
+        <w:t>Flink SQL 对接Kafka</w:t>
+      </w:r>
+    </w:p>
+    <w:p>
+      <w:pPr>
+        <w:pStyle w:val="3"/>
+        <w:numPr>
+          <w:ilvl w:val="0"/>
+          <w:numId w:val="23"/>
+        </w:numPr>
+        <w:bidi w:val="0"/>
+        <w:rPr>
+          <w:rFonts w:hint="default"/>
+          <w:lang w:val="en-US" w:eastAsia="zh-CN"/>
+        </w:rPr>
+      </w:pPr>
+      <w:r>
+        <w:rPr>
+          <w:rFonts w:hint="eastAsia"/>
+          <w:lang w:val="en-US" w:eastAsia="zh-CN"/>
+        </w:rPr>
+        <w:t>Flink SQL 对接 ES</w:t>
+      </w:r>
+    </w:p>
+    <w:p>
+      <w:pPr>
+        <w:pStyle w:val="3"/>
+        <w:numPr>
+          <w:ilvl w:val="0"/>
+          <w:numId w:val="23"/>
+        </w:numPr>
+        <w:bidi w:val="0"/>
+        <w:rPr>
+          <w:rFonts w:hint="default"/>
+          <w:lang w:val="en-US" w:eastAsia="zh-CN"/>
+        </w:rPr>
+      </w:pPr>
+      <w:r>
+        <w:rPr>
+          <w:rFonts w:hint="eastAsia"/>
+          <w:lang w:val="en-US" w:eastAsia="zh-CN"/>
+        </w:rPr>
+        <w:t>动态表</w:t>
+      </w:r>
+    </w:p>
+    <w:p>
+      <w:pPr>
+        <w:rPr>
+          <w:rFonts w:hint="eastAsia"/>
+          <w:lang w:val="en-US" w:eastAsia="zh-CN"/>
+        </w:rPr>
+      </w:pPr>
+    </w:p>
+    <w:p>
+      <w:pPr>
+        <w:pStyle w:val="2"/>
+        <w:bidi w:val="0"/>
+        <w:rPr>
+          <w:rFonts w:hint="eastAsia"/>
+          <w:lang w:val="en-US" w:eastAsia="zh-CN"/>
+        </w:rPr>
+      </w:pPr>
+      <w:r>
+        <w:rPr>
+          <w:rFonts w:hint="default"/>
+          <w:lang w:val="en-US" w:eastAsia="zh-CN"/>
+        </w:rPr>
+        <w:t>202011</w:t>
+      </w:r>
+      <w:r>
+        <w:rPr>
+          <w:rFonts w:hint="eastAsia"/>
+          <w:lang w:val="en-US" w:eastAsia="zh-CN"/>
+        </w:rPr>
+        <w:t>14 Flink 第 13 课</w:t>
+      </w:r>
+    </w:p>
+    <w:p>
+      <w:pPr>
+        <w:pStyle w:val="3"/>
+        <w:numPr>
+          <w:ilvl w:val="0"/>
+          <w:numId w:val="24"/>
+        </w:numPr>
+        <w:bidi w:val="0"/>
+        <w:rPr>
+          <w:rFonts w:hint="eastAsia"/>
+          <w:lang w:val="en-US" w:eastAsia="zh-CN"/>
+        </w:rPr>
+      </w:pPr>
+      <w:r>
+        <w:rPr>
+          <w:rFonts w:hint="eastAsia"/>
+          <w:lang w:val="en-US" w:eastAsia="zh-CN"/>
+        </w:rPr>
+        <w:t>Flink ETL</w:t>
+      </w:r>
+    </w:p>
+    <w:p>
+      <w:pPr>
+        <w:pStyle w:val="3"/>
+        <w:numPr>
+          <w:ilvl w:val="0"/>
+          <w:numId w:val="24"/>
+        </w:numPr>
+        <w:bidi w:val="0"/>
+        <w:rPr>
+          <w:rFonts w:hint="default"/>
+          <w:lang w:val="en-US" w:eastAsia="zh-CN"/>
+        </w:rPr>
+      </w:pPr>
+      <w:r>
+        <w:rPr>
+          <w:rFonts w:hint="eastAsia"/>
+          <w:lang w:val="en-US" w:eastAsia="zh-CN"/>
+        </w:rPr>
+        <w:t>Flink Async IO</w:t>
       </w:r>
       <w:bookmarkStart w:id="0" w:name="_GoBack"/>
-      <w:r>
-        <w:rPr>
-          <w:rFonts w:hint="eastAsia"/>
-          <w:lang w:val="en-US" w:eastAsia="zh-CN"/>
-        </w:rPr>
-        <w:t>Mark</w:t>
-      </w:r>
       <w:bookmarkEnd w:id="0"/>
     </w:p>
     <w:p>
@@ -5169,20 +5415,20 @@
         <w:pStyle w:val="4"/>
         <w:numPr>
           <w:ilvl w:val="1"/>
-          <w:numId w:val="22"/>
-        </w:numPr>
-        <w:bidi w:val="0"/>
-        <w:rPr>
-          <w:rFonts w:hint="eastAsia"/>
-          <w:lang w:val="en-US" w:eastAsia="zh-CN"/>
-        </w:rPr>
-      </w:pPr>
-      <w:r>
-        <w:rPr>
-          <w:rFonts w:hint="eastAsia"/>
-          <w:lang w:val="en-US" w:eastAsia="zh-CN"/>
-        </w:rPr>
-        <w:t>SessionWindowWaterMark</w:t>
+          <w:numId w:val="24"/>
+        </w:numPr>
+        <w:bidi w:val="0"/>
+        <w:rPr>
+          <w:rFonts w:hint="eastAsia"/>
+          <w:lang w:val="en-US" w:eastAsia="zh-CN"/>
+        </w:rPr>
+      </w:pPr>
+      <w:r>
+        <w:rPr>
+          <w:rFonts w:hint="eastAsia"/>
+          <w:lang w:val="en-US" w:eastAsia="zh-CN"/>
+        </w:rPr>
+        <w:t xml:space="preserve">db async </w:t>
       </w:r>
     </w:p>
     <w:p>
@@ -5190,158 +5436,50 @@
         <w:pStyle w:val="4"/>
         <w:numPr>
           <w:ilvl w:val="1"/>
-          <w:numId w:val="22"/>
-        </w:numPr>
-        <w:bidi w:val="0"/>
-        <w:rPr>
-          <w:rFonts w:hint="default"/>
-          <w:lang w:val="en-US" w:eastAsia="zh-CN"/>
-        </w:rPr>
-      </w:pPr>
-      <w:r>
-        <w:rPr>
-          <w:rFonts w:hint="eastAsia"/>
-          <w:lang w:val="en-US" w:eastAsia="zh-CN"/>
-        </w:rPr>
-        <w:t>TumblingWindowWaterMark</w:t>
-      </w:r>
-    </w:p>
-    <w:p>
-      <w:pPr>
-        <w:pStyle w:val="4"/>
-        <w:numPr>
-          <w:ilvl w:val="1"/>
-          <w:numId w:val="22"/>
-        </w:numPr>
-        <w:bidi w:val="0"/>
-        <w:rPr>
-          <w:rFonts w:hint="default"/>
-          <w:lang w:val="en-US" w:eastAsia="zh-CN"/>
-        </w:rPr>
-      </w:pPr>
-      <w:r>
-        <w:rPr>
-          <w:rFonts w:hint="eastAsia"/>
-          <w:lang w:val="en-US" w:eastAsia="zh-CN"/>
-        </w:rPr>
-        <w:t>SlidingWindowWaterMark</w:t>
-      </w:r>
-    </w:p>
-    <w:p>
-      <w:pPr>
-        <w:rPr>
-          <w:rFonts w:hint="eastAsia"/>
-          <w:lang w:val="en-US" w:eastAsia="zh-CN"/>
-        </w:rPr>
-      </w:pPr>
-    </w:p>
-    <w:p>
-      <w:pPr>
-        <w:pStyle w:val="2"/>
-        <w:bidi w:val="0"/>
-        <w:rPr>
-          <w:rFonts w:hint="eastAsia"/>
-          <w:lang w:val="en-US" w:eastAsia="zh-CN"/>
-        </w:rPr>
-      </w:pPr>
-      <w:r>
-        <w:rPr>
-          <w:rFonts w:hint="default"/>
-          <w:lang w:val="en-US" w:eastAsia="zh-CN"/>
-        </w:rPr>
-        <w:t>202011</w:t>
-      </w:r>
-      <w:r>
-        <w:rPr>
-          <w:rFonts w:hint="eastAsia"/>
-          <w:lang w:val="en-US" w:eastAsia="zh-CN"/>
-        </w:rPr>
-        <w:t>10 Flink 第 8 课</w:t>
-      </w:r>
-    </w:p>
-    <w:p>
-      <w:pPr>
-        <w:pStyle w:val="3"/>
-        <w:numPr>
-          <w:ilvl w:val="0"/>
-          <w:numId w:val="23"/>
-        </w:numPr>
-        <w:bidi w:val="0"/>
-        <w:rPr>
-          <w:rFonts w:hint="eastAsia"/>
-          <w:lang w:val="en-US" w:eastAsia="zh-CN"/>
-        </w:rPr>
-      </w:pPr>
-      <w:r>
-        <w:rPr>
-          <w:rFonts w:hint="eastAsia"/>
-          <w:lang w:val="en-US" w:eastAsia="zh-CN"/>
-        </w:rPr>
-        <w:t>Flink SQL</w:t>
-      </w:r>
-    </w:p>
-    <w:p>
-      <w:pPr>
-        <w:pStyle w:val="3"/>
-        <w:numPr>
-          <w:ilvl w:val="0"/>
-          <w:numId w:val="23"/>
-        </w:numPr>
-        <w:bidi w:val="0"/>
-        <w:rPr>
-          <w:rFonts w:hint="default"/>
-          <w:lang w:val="en-US" w:eastAsia="zh-CN"/>
-        </w:rPr>
-      </w:pPr>
-      <w:r>
-        <w:rPr>
-          <w:rFonts w:hint="eastAsia"/>
-          <w:lang w:val="en-US" w:eastAsia="zh-CN"/>
-        </w:rPr>
-        <w:t>Flink SQL 对接Kafka</w:t>
-      </w:r>
-    </w:p>
-    <w:p>
-      <w:pPr>
-        <w:pStyle w:val="3"/>
-        <w:numPr>
-          <w:ilvl w:val="0"/>
-          <w:numId w:val="23"/>
-        </w:numPr>
-        <w:bidi w:val="0"/>
-        <w:rPr>
-          <w:rFonts w:hint="default"/>
-          <w:lang w:val="en-US" w:eastAsia="zh-CN"/>
-        </w:rPr>
-      </w:pPr>
-      <w:r>
-        <w:rPr>
-          <w:rFonts w:hint="eastAsia"/>
-          <w:lang w:val="en-US" w:eastAsia="zh-CN"/>
-        </w:rPr>
-        <w:t>Flink SQL 对接 ES</w:t>
-      </w:r>
-    </w:p>
-    <w:p>
-      <w:pPr>
-        <w:pStyle w:val="3"/>
-        <w:numPr>
-          <w:ilvl w:val="0"/>
-          <w:numId w:val="23"/>
-        </w:numPr>
-        <w:bidi w:val="0"/>
-        <w:rPr>
-          <w:rFonts w:hint="default"/>
-          <w:lang w:val="en-US" w:eastAsia="zh-CN"/>
-        </w:rPr>
-      </w:pPr>
-      <w:r>
-        <w:rPr>
-          <w:rFonts w:hint="eastAsia"/>
-          <w:lang w:val="en-US" w:eastAsia="zh-CN"/>
-        </w:rPr>
-        <w:t>动态表</w:t>
-      </w:r>
+          <w:numId w:val="24"/>
+        </w:numPr>
+        <w:bidi w:val="0"/>
+        <w:rPr>
+          <w:rFonts w:hint="default"/>
+          <w:lang w:val="en-US" w:eastAsia="zh-CN"/>
+        </w:rPr>
+      </w:pPr>
+      <w:r>
+        <w:rPr>
+          <w:rFonts w:hint="eastAsia"/>
+          <w:lang w:val="en-US" w:eastAsia="zh-CN"/>
+        </w:rPr>
+        <w:t>http async</w:t>
+      </w:r>
+    </w:p>
+    <w:p>
+      <w:pPr>
+        <w:pStyle w:val="3"/>
+        <w:numPr>
+          <w:ilvl w:val="0"/>
+          <w:numId w:val="24"/>
+        </w:numPr>
+        <w:bidi w:val="0"/>
+        <w:rPr>
+          <w:rFonts w:hint="default"/>
+          <w:lang w:val="en-US" w:eastAsia="zh-CN"/>
+        </w:rPr>
+      </w:pPr>
+      <w:r>
+        <w:rPr>
+          <w:rFonts w:hint="eastAsia"/>
+          <w:lang w:val="en-US" w:eastAsia="zh-CN"/>
+        </w:rPr>
+        <w:t>BroadcastState</w:t>
+      </w:r>
+    </w:p>
+    <w:p>
+      <w:pPr>
+        <w:rPr>
+          <w:rFonts w:hint="default"/>
+          <w:lang w:val="en-US" w:eastAsia="zh-CN"/>
+        </w:rPr>
+      </w:pPr>
     </w:p>
     <w:p>
       <w:pPr>
@@ -6580,6 +6718,126 @@
     </w:lvl>
   </w:abstractNum>
   <w:abstractNum w:abstractNumId="18">
+    <w:nsid w:val="43625F91"/>
+    <w:multiLevelType w:val="multilevel"/>
+    <w:tmpl w:val="43625F91"/>
+    <w:lvl w:ilvl="0" w:tentative="0">
+      <w:start w:val="1"/>
+      <w:numFmt w:val="decimal"/>
+      <w:lvlText w:val="%1."/>
+      <w:lvlJc w:val="left"/>
+      <w:pPr>
+        <w:tabs>
+          <w:tab w:val="left" w:pos="312"/>
+        </w:tabs>
+      </w:pPr>
+    </w:lvl>
+    <w:lvl w:ilvl="1" w:tentative="0">
+      <w:start w:val="1"/>
+      <w:numFmt w:val="decimal"/>
+      <w:suff w:val="space"/>
+      <w:lvlText w:val="%1.%2"/>
+      <w:lvlJc w:val="left"/>
+      <w:pPr>
+        <w:ind w:left="0" w:leftChars="0" w:firstLine="0" w:firstLineChars="0"/>
+      </w:pPr>
+      <w:rPr>
+        <w:rFonts w:hint="default"/>
+      </w:rPr>
+    </w:lvl>
+    <w:lvl w:ilvl="2" w:tentative="0">
+      <w:start w:val="1"/>
+      <w:numFmt w:val="decimal"/>
+      <w:suff w:val="space"/>
+      <w:lvlText w:val="%1.%2.%3"/>
+      <w:lvlJc w:val="left"/>
+      <w:pPr>
+        <w:ind w:left="0" w:leftChars="0" w:firstLine="0" w:firstLineChars="0"/>
+      </w:pPr>
+      <w:rPr>
+        <w:rFonts w:hint="default"/>
+      </w:rPr>
+    </w:lvl>
+    <w:lvl w:ilvl="3" w:tentative="0">
+      <w:start w:val="1"/>
+      <w:numFmt w:val="decimal"/>
+      <w:suff w:val="space"/>
+      <w:lvlText w:val="%1.%2.%3.%4"/>
+      <w:lvlJc w:val="left"/>
+      <w:pPr>
+        <w:ind w:left="0" w:leftChars="0" w:firstLine="0" w:firstLineChars="0"/>
+      </w:pPr>
+      <w:rPr>
+        <w:rFonts w:hint="default"/>
+      </w:rPr>
+    </w:lvl>
+    <w:lvl w:ilvl="4" w:tentative="0">
+      <w:start w:val="1"/>
+      <w:numFmt w:val="decimal"/>
+      <w:suff w:val="space"/>
+      <w:lvlText w:val="%1.%2.%3.%4.%5"/>
+      <w:lvlJc w:val="left"/>
+      <w:pPr>
+        <w:ind w:left="0" w:leftChars="0" w:firstLine="0" w:firstLineChars="0"/>
+      </w:pPr>
+      <w:rPr>
+        <w:rFonts w:hint="default"/>
+      </w:rPr>
+    </w:lvl>
+    <w:lvl w:ilvl="5" w:tentative="0">
+      <w:start w:val="1"/>
+      <w:numFmt w:val="decimal"/>
+      <w:suff w:val="space"/>
+      <w:lvlText w:val="%1.%2.%3.%4.%5.%6"/>
+      <w:lvlJc w:val="left"/>
+      <w:pPr>
+        <w:ind w:left="0" w:leftChars="0" w:firstLine="0" w:firstLineChars="0"/>
+      </w:pPr>
+      <w:rPr>
+        <w:rFonts w:hint="default"/>
+      </w:rPr>
+    </w:lvl>
+    <w:lvl w:ilvl="6" w:tentative="0">
+      <w:start w:val="1"/>
+      <w:numFmt w:val="decimal"/>
+      <w:suff w:val="space"/>
+      <w:lvlText w:val="%1.%2.%3.%4.%5.%6.%7"/>
+      <w:lvlJc w:val="left"/>
+      <w:pPr>
+        <w:ind w:left="0" w:leftChars="0" w:firstLine="0" w:firstLineChars="0"/>
+      </w:pPr>
+      <w:rPr>
+        <w:rFonts w:hint="default"/>
+      </w:rPr>
+    </w:lvl>
+    <w:lvl w:ilvl="7" w:tentative="0">
+      <w:start w:val="1"/>
+      <w:numFmt w:val="decimal"/>
+      <w:suff w:val="space"/>
+      <w:lvlText w:val="%1.%2.%3.%4.%5.%6.%7.%8"/>
+      <w:lvlJc w:val="left"/>
+      <w:pPr>
+        <w:ind w:left="0" w:leftChars="0" w:firstLine="0" w:firstLineChars="0"/>
+      </w:pPr>
+      <w:rPr>
+        <w:rFonts w:hint="default"/>
+      </w:rPr>
+    </w:lvl>
+    <w:lvl w:ilvl="8" w:tentative="0">
+      <w:start w:val="1"/>
+      <w:numFmt w:val="decimal"/>
+      <w:suff w:val="space"/>
+      <w:lvlText w:val="%1.%2.%3.%4.%5.%6.%7.%8.%9"/>
+      <w:lvlJc w:val="left"/>
+      <w:pPr>
+        <w:ind w:left="0" w:leftChars="0" w:firstLine="0" w:firstLineChars="0"/>
+      </w:pPr>
+      <w:rPr>
+        <w:rFonts w:hint="default"/>
+      </w:rPr>
+    </w:lvl>
+  </w:abstractNum>
+  <w:abstractNum w:abstractNumId="19">
     <w:nsid w:val="5A5CF23D"/>
     <w:multiLevelType w:val="multilevel"/>
     <w:tmpl w:val="5A5CF23D"/>
@@ -6701,7 +6959,7 @@
       </w:rPr>
     </w:lvl>
   </w:abstractNum>
-  <w:abstractNum w:abstractNumId="19">
+  <w:abstractNum w:abstractNumId="20">
     <w:nsid w:val="5A607B87"/>
     <w:multiLevelType w:val="multilevel"/>
     <w:tmpl w:val="5A607B87"/>
@@ -6837,7 +7095,7 @@
       </w:rPr>
     </w:lvl>
   </w:abstractNum>
-  <w:abstractNum w:abstractNumId="20">
+  <w:abstractNum w:abstractNumId="21">
     <w:nsid w:val="5D55A022"/>
     <w:multiLevelType w:val="multilevel"/>
     <w:tmpl w:val="5D55A022"/>
@@ -6957,7 +7215,7 @@
       </w:rPr>
     </w:lvl>
   </w:abstractNum>
-  <w:abstractNum w:abstractNumId="21">
+  <w:abstractNum w:abstractNumId="22">
     <w:nsid w:val="6B9E5C6C"/>
     <w:multiLevelType w:val="multilevel"/>
     <w:tmpl w:val="6B9E5C6C"/>
@@ -7073,7 +7331,7 @@
       </w:rPr>
     </w:lvl>
   </w:abstractNum>
-  <w:abstractNum w:abstractNumId="22">
+  <w:abstractNum w:abstractNumId="23">
     <w:nsid w:val="78F500A7"/>
     <w:multiLevelType w:val="multilevel"/>
     <w:tmpl w:val="78F500A7"/>
@@ -7206,7 +7464,7 @@
     <w:abstractNumId w:val="5"/>
   </w:num>
   <w:num w:numId="5">
-    <w:abstractNumId w:val="19"/>
+    <w:abstractNumId w:val="20"/>
   </w:num>
   <w:num w:numId="6">
     <w:abstractNumId w:val="7"/>
@@ -7221,7 +7479,7 @@
     <w:abstractNumId w:val="6"/>
   </w:num>
   <w:num w:numId="10">
-    <w:abstractNumId w:val="18"/>
+    <w:abstractNumId w:val="19"/>
   </w:num>
   <w:num w:numId="11">
     <w:abstractNumId w:val="14"/>
@@ -7236,7 +7494,7 @@
     <w:abstractNumId w:val="10"/>
   </w:num>
   <w:num w:numId="15">
-    <w:abstractNumId w:val="20"/>
+    <w:abstractNumId w:val="21"/>
   </w:num>
   <w:num w:numId="16">
     <w:abstractNumId w:val="3"/>
@@ -7254,13 +7512,16 @@
     <w:abstractNumId w:val="9"/>
   </w:num>
   <w:num w:numId="21">
-    <w:abstractNumId w:val="22"/>
+    <w:abstractNumId w:val="23"/>
   </w:num>
   <w:num w:numId="22">
-    <w:abstractNumId w:val="21"/>
+    <w:abstractNumId w:val="22"/>
   </w:num>
   <w:num w:numId="23">
     <w:abstractNumId w:val="1"/>
+  </w:num>
+  <w:num w:numId="24">
+    <w:abstractNumId w:val="18"/>
   </w:num>
 </w:numbering>
 </file>

</xml_diff>